<commit_message>
Finished index view, working controller, to make said view work
Titans, now has an index page, which currently is treated as the inventory for the player.
</commit_message>
<xml_diff>
--- a/Galactic Titans.docx
+++ b/Galactic Titans.docx
@@ -3,47 +3,13 @@
 <w:document xmlns:wpc="http://schemas.microsoft.com/office/word/2010/wordprocessingCanvas" xmlns:cx="http://schemas.microsoft.com/office/drawing/2014/chartex" xmlns:cx1="http://schemas.microsoft.com/office/drawing/2015/9/8/chartex" xmlns:cx2="http://schemas.microsoft.com/office/drawing/2015/10/21/chartex" xmlns:cx3="http://schemas.microsoft.com/office/drawing/2016/5/9/chartex" xmlns:cx4="http://schemas.microsoft.com/office/drawing/2016/5/10/chartex" xmlns:cx5="http://schemas.microsoft.com/office/drawing/2016/5/11/chartex" xmlns:cx6="http://schemas.microsoft.com/office/drawing/2016/5/12/chartex" xmlns:cx7="http://schemas.microsoft.com/office/drawing/2016/5/13/chartex" xmlns:cx8="http://schemas.microsoft.com/office/drawing/2016/5/14/chartex" xmlns:mc="http://schemas.openxmlformats.org/markup-compatibility/2006" xmlns:aink="http://schemas.microsoft.com/office/drawing/2016/ink" xmlns:am3d="http://schemas.microsoft.com/office/drawing/2017/model3d" xmlns:o="urn:schemas-microsoft-com:office:office" xmlns:r="http://schemas.openxmlformats.org/officeDocument/2006/relationships" xmlns:m="http://schemas.openxmlformats.org/officeDocument/2006/math" xmlns:v="urn:schemas-microsoft-com:vml" xmlns:wp14="http://schemas.microsoft.com/office/word/2010/wordprocessingDrawing" xmlns:wp="http://schemas.openxmlformats.org/drawingml/2006/wordprocessingDrawing" xmlns:w10="urn:schemas-microsoft-com:office:word" xmlns:w="http://schemas.openxmlformats.org/wordprocessingml/2006/main" xmlns:w14="http://schemas.microsoft.com/office/word/2010/wordml" xmlns:w15="http://schemas.microsoft.com/office/word/2012/wordml" xmlns:w16cex="http://schemas.microsoft.com/office/word/2018/wordml/cex" xmlns:w16cid="http://schemas.microsoft.com/office/word/2016/wordml/cid" xmlns:w16="http://schemas.microsoft.com/office/word/2018/wordml" xmlns:w16sdtdh="http://schemas.microsoft.com/office/word/2020/wordml/sdtdatahash" xmlns:w16se="http://schemas.microsoft.com/office/word/2015/wordml/symex" xmlns:wpg="http://schemas.microsoft.com/office/word/2010/wordprocessingGroup" xmlns:wpi="http://schemas.microsoft.com/office/word/2010/wordprocessingInk" xmlns:wne="http://schemas.microsoft.com/office/word/2006/wordml" xmlns:wps="http://schemas.microsoft.com/office/word/2010/wordprocessingShape" mc:Ignorable="w14 w15 w16se w16cid w16 w16cex w16sdtdh wp14">
   <w:body>
     <w:p>
-      <w:proofErr w:type="spellStart"/>
-      <w:r>
-        <w:t>Galactic</w:t>
-      </w:r>
-      <w:proofErr w:type="spellEnd"/>
-      <w:r>
-        <w:t xml:space="preserve"> </w:t>
-      </w:r>
-      <w:proofErr w:type="spellStart"/>
-      <w:r>
-        <w:t>Titans</w:t>
-      </w:r>
-      <w:proofErr w:type="spellEnd"/>
-    </w:p>
-    <w:p>
-      <w:r>
-        <w:t xml:space="preserve">1v1 </w:t>
-      </w:r>
-      <w:proofErr w:type="spellStart"/>
-      <w:r>
-        <w:t>pvp</w:t>
-      </w:r>
-      <w:proofErr w:type="spellEnd"/>
-      <w:r>
-        <w:t xml:space="preserve"> </w:t>
-      </w:r>
-      <w:proofErr w:type="spellStart"/>
-      <w:r>
-        <w:t>async</w:t>
-      </w:r>
-      <w:proofErr w:type="spellEnd"/>
-      <w:r>
-        <w:t xml:space="preserve"> mäng, kus mängijad omavad titaane, planeete ning saavad olla </w:t>
-      </w:r>
-      <w:proofErr w:type="spellStart"/>
-      <w:r>
-        <w:t>faktsioonis</w:t>
-      </w:r>
-      <w:proofErr w:type="spellEnd"/>
-      <w:r>
-        <w:t xml:space="preserve"> või soolo.</w:t>
+      <w:r>
+        <w:t>Galactic Titans</w:t>
+      </w:r>
+    </w:p>
+    <w:p>
+      <w:r>
+        <w:t>1v1 pvp async mäng, kus mängijad omavad titaane, planeete ning saavad olla faktsioonis või soolo.</w:t>
       </w:r>
     </w:p>
     <w:p/>
@@ -72,11 +38,9 @@
           <w:numId w:val="1"/>
         </w:numPr>
       </w:pPr>
-      <w:proofErr w:type="spellStart"/>
       <w:r>
         <w:t>Inventory</w:t>
       </w:r>
-      <w:proofErr w:type="spellEnd"/>
     </w:p>
     <w:p>
       <w:pPr>
@@ -116,21 +80,8 @@
           <w:numId w:val="3"/>
         </w:numPr>
       </w:pPr>
-      <w:proofErr w:type="spellStart"/>
-      <w:r>
-        <w:t>Backendis</w:t>
-      </w:r>
-      <w:proofErr w:type="spellEnd"/>
-      <w:r>
-        <w:t xml:space="preserve"> on objekt, mis hoiab (</w:t>
-      </w:r>
-      <w:proofErr w:type="spellStart"/>
-      <w:r>
-        <w:t>inventory</w:t>
-      </w:r>
-      <w:proofErr w:type="spellEnd"/>
-      <w:r>
-        <w:t>, titaanid, planeedid)</w:t>
+      <w:r>
+        <w:t>Backendis on objekt, mis hoiab (inventory, titaanid, planeedid)</w:t>
       </w:r>
     </w:p>
     <w:p>
@@ -167,6 +118,12 @@
       </w:pPr>
       <w:r>
         <w:t>Kasutajate registreerimine</w:t>
+      </w:r>
+    </w:p>
+    <w:p/>
+    <w:p>
+      <w:r>
+        <w:t>Titans indeks vaates, on nupp, mille abil kasutaja saab uusi titaane</w:t>
       </w:r>
     </w:p>
     <w:sectPr>

</xml_diff>

<commit_message>
edited document,idk what was changed
</commit_message>
<xml_diff>
--- a/Galactic Titans.docx
+++ b/Galactic Titans.docx
@@ -3,13 +3,47 @@
 <w:document xmlns:wpc="http://schemas.microsoft.com/office/word/2010/wordprocessingCanvas" xmlns:cx="http://schemas.microsoft.com/office/drawing/2014/chartex" xmlns:cx1="http://schemas.microsoft.com/office/drawing/2015/9/8/chartex" xmlns:cx2="http://schemas.microsoft.com/office/drawing/2015/10/21/chartex" xmlns:cx3="http://schemas.microsoft.com/office/drawing/2016/5/9/chartex" xmlns:cx4="http://schemas.microsoft.com/office/drawing/2016/5/10/chartex" xmlns:cx5="http://schemas.microsoft.com/office/drawing/2016/5/11/chartex" xmlns:cx6="http://schemas.microsoft.com/office/drawing/2016/5/12/chartex" xmlns:cx7="http://schemas.microsoft.com/office/drawing/2016/5/13/chartex" xmlns:cx8="http://schemas.microsoft.com/office/drawing/2016/5/14/chartex" xmlns:mc="http://schemas.openxmlformats.org/markup-compatibility/2006" xmlns:aink="http://schemas.microsoft.com/office/drawing/2016/ink" xmlns:am3d="http://schemas.microsoft.com/office/drawing/2017/model3d" xmlns:o="urn:schemas-microsoft-com:office:office" xmlns:r="http://schemas.openxmlformats.org/officeDocument/2006/relationships" xmlns:m="http://schemas.openxmlformats.org/officeDocument/2006/math" xmlns:v="urn:schemas-microsoft-com:vml" xmlns:wp14="http://schemas.microsoft.com/office/word/2010/wordprocessingDrawing" xmlns:wp="http://schemas.openxmlformats.org/drawingml/2006/wordprocessingDrawing" xmlns:w10="urn:schemas-microsoft-com:office:word" xmlns:w="http://schemas.openxmlformats.org/wordprocessingml/2006/main" xmlns:w14="http://schemas.microsoft.com/office/word/2010/wordml" xmlns:w15="http://schemas.microsoft.com/office/word/2012/wordml" xmlns:w16cex="http://schemas.microsoft.com/office/word/2018/wordml/cex" xmlns:w16cid="http://schemas.microsoft.com/office/word/2016/wordml/cid" xmlns:w16="http://schemas.microsoft.com/office/word/2018/wordml" xmlns:w16sdtdh="http://schemas.microsoft.com/office/word/2020/wordml/sdtdatahash" xmlns:w16se="http://schemas.microsoft.com/office/word/2015/wordml/symex" xmlns:wpg="http://schemas.microsoft.com/office/word/2010/wordprocessingGroup" xmlns:wpi="http://schemas.microsoft.com/office/word/2010/wordprocessingInk" xmlns:wne="http://schemas.microsoft.com/office/word/2006/wordml" xmlns:wps="http://schemas.microsoft.com/office/word/2010/wordprocessingShape" mc:Ignorable="w14 w15 w16se w16cid w16 w16cex w16sdtdh wp14">
   <w:body>
     <w:p>
-      <w:r>
-        <w:t>Galactic Titans</w:t>
-      </w:r>
+      <w:proofErr w:type="spellStart"/>
+      <w:r>
+        <w:t>Galactic</w:t>
+      </w:r>
+      <w:proofErr w:type="spellEnd"/>
+      <w:r>
+        <w:t xml:space="preserve"> </w:t>
+      </w:r>
+      <w:proofErr w:type="spellStart"/>
+      <w:r>
+        <w:t>Titans</w:t>
+      </w:r>
+      <w:proofErr w:type="spellEnd"/>
     </w:p>
     <w:p>
       <w:r>
-        <w:t>1v1 pvp async mäng, kus mängijad omavad titaane, planeete ning saavad olla faktsioonis või soolo.</w:t>
+        <w:t xml:space="preserve">1v1 </w:t>
+      </w:r>
+      <w:proofErr w:type="spellStart"/>
+      <w:r>
+        <w:t>pvp</w:t>
+      </w:r>
+      <w:proofErr w:type="spellEnd"/>
+      <w:r>
+        <w:t xml:space="preserve"> </w:t>
+      </w:r>
+      <w:proofErr w:type="spellStart"/>
+      <w:r>
+        <w:t>async</w:t>
+      </w:r>
+      <w:proofErr w:type="spellEnd"/>
+      <w:r>
+        <w:t xml:space="preserve"> mäng, kus mängijad omavad titaane, planeete ning saavad olla </w:t>
+      </w:r>
+      <w:proofErr w:type="spellStart"/>
+      <w:r>
+        <w:t>faktsioonis</w:t>
+      </w:r>
+      <w:proofErr w:type="spellEnd"/>
+      <w:r>
+        <w:t xml:space="preserve"> või soolo.</w:t>
       </w:r>
     </w:p>
     <w:p/>
@@ -38,9 +72,11 @@
           <w:numId w:val="1"/>
         </w:numPr>
       </w:pPr>
+      <w:proofErr w:type="spellStart"/>
       <w:r>
         <w:t>Inventory</w:t>
       </w:r>
+      <w:proofErr w:type="spellEnd"/>
     </w:p>
     <w:p>
       <w:pPr>
@@ -80,8 +116,21 @@
           <w:numId w:val="3"/>
         </w:numPr>
       </w:pPr>
-      <w:r>
-        <w:t>Backendis on objekt, mis hoiab (inventory, titaanid, planeedid)</w:t>
+      <w:proofErr w:type="spellStart"/>
+      <w:r>
+        <w:t>Backendis</w:t>
+      </w:r>
+      <w:proofErr w:type="spellEnd"/>
+      <w:r>
+        <w:t xml:space="preserve"> on objekt, mis hoiab (</w:t>
+      </w:r>
+      <w:proofErr w:type="spellStart"/>
+      <w:r>
+        <w:t>inventory</w:t>
+      </w:r>
+      <w:proofErr w:type="spellEnd"/>
+      <w:r>
+        <w:t>, titaanid, planeedid)</w:t>
       </w:r>
     </w:p>
     <w:p>
@@ -122,8 +171,16 @@
     </w:p>
     <w:p/>
     <w:p>
-      <w:r>
-        <w:t>Titans indeks vaates, on nupp, mille abil kasutaja saab uusi titaane</w:t>
+      <w:proofErr w:type="spellStart"/>
+      <w:r>
+        <w:t>Titans</w:t>
+      </w:r>
+      <w:proofErr w:type="spellEnd"/>
+      <w:r>
+        <w:t xml:space="preserve"> indeks vaates, on nupp, mille abil kasutaja saab uusi titaane</w:t>
+      </w:r>
+      <w:r>
+        <w:t>.</w:t>
       </w:r>
     </w:p>
     <w:sectPr>

</xml_diff>

<commit_message>
updated project development document with additional scope
</commit_message>
<xml_diff>
--- a/Galactic Titans.docx
+++ b/Galactic Titans.docx
@@ -39,6 +39,9 @@
       </w:r>
       <w:proofErr w:type="spellStart"/>
       <w:r>
+        <w:rPr>
+          <w:strike/>
+        </w:rPr>
         <w:t>faktsioonis</w:t>
       </w:r>
       <w:proofErr w:type="spellEnd"/>
@@ -89,6 +92,15 @@
       <w:r>
         <w:t>Titaanid</w:t>
       </w:r>
+      <w:r>
+        <w:t xml:space="preserve"> </w:t>
+      </w:r>
+      <w:r>
+        <w:rPr>
+          <w:rFonts w:ascii="Segoe UI Emoji" w:hAnsi="Segoe UI Emoji" w:cs="Segoe UI Emoji"/>
+        </w:rPr>
+        <w:t>✅</w:t>
+      </w:r>
     </w:p>
     <w:p>
       <w:pPr>
@@ -132,6 +144,15 @@
       <w:r>
         <w:t>, titaanid, planeedid)</w:t>
       </w:r>
+      <w:r>
+        <w:t xml:space="preserve"> </w:t>
+      </w:r>
+      <w:r>
+        <w:rPr>
+          <w:rFonts w:ascii="Segoe UI Emoji" w:hAnsi="Segoe UI Emoji" w:cs="Segoe UI Emoji"/>
+        </w:rPr>
+        <w:t>✅</w:t>
+      </w:r>
     </w:p>
     <w:p>
       <w:pPr>
@@ -144,6 +165,15 @@
       <w:r>
         <w:t>Titaanid</w:t>
       </w:r>
+      <w:r>
+        <w:t xml:space="preserve"> </w:t>
+      </w:r>
+      <w:r>
+        <w:rPr>
+          <w:rFonts w:ascii="Segoe UI Emoji" w:hAnsi="Segoe UI Emoji" w:cs="Segoe UI Emoji"/>
+        </w:rPr>
+        <w:t>✅</w:t>
+      </w:r>
     </w:p>
     <w:p>
       <w:pPr>
@@ -156,6 +186,15 @@
       <w:r>
         <w:t>Piltide andmebaasis hoidmine.</w:t>
       </w:r>
+      <w:r>
+        <w:t xml:space="preserve"> </w:t>
+      </w:r>
+      <w:r>
+        <w:rPr>
+          <w:rFonts w:ascii="Segoe UI Emoji" w:hAnsi="Segoe UI Emoji" w:cs="Segoe UI Emoji"/>
+        </w:rPr>
+        <w:t>✅</w:t>
+      </w:r>
     </w:p>
     <w:p>
       <w:pPr>
@@ -167,6 +206,103 @@
       </w:pPr>
       <w:r>
         <w:t>Kasutajate registreerimine</w:t>
+      </w:r>
+      <w:r>
+        <w:t xml:space="preserve"> (TUNNIS)</w:t>
+      </w:r>
+    </w:p>
+    <w:p>
+      <w:pPr>
+        <w:pStyle w:val="Loendilik"/>
+        <w:numPr>
+          <w:ilvl w:val="1"/>
+          <w:numId w:val="3"/>
+        </w:numPr>
+      </w:pPr>
+      <w:r>
+        <w:t>Kasutaja saab registreerida</w:t>
+      </w:r>
+    </w:p>
+    <w:p>
+      <w:pPr>
+        <w:pStyle w:val="Loendilik"/>
+        <w:numPr>
+          <w:ilvl w:val="1"/>
+          <w:numId w:val="3"/>
+        </w:numPr>
+      </w:pPr>
+      <w:r>
+        <w:t>Kasutaja sisestatud emailile tuleb kinnitussõnum</w:t>
+      </w:r>
+    </w:p>
+    <w:p>
+      <w:pPr>
+        <w:pStyle w:val="Loendilik"/>
+        <w:numPr>
+          <w:ilvl w:val="1"/>
+          <w:numId w:val="3"/>
+        </w:numPr>
+      </w:pPr>
+      <w:r>
+        <w:t>Igal kasutajal, on profiili-</w:t>
+      </w:r>
+      <w:proofErr w:type="spellStart"/>
+      <w:r>
+        <w:t>item</w:t>
+      </w:r>
+      <w:proofErr w:type="spellEnd"/>
+      <w:r>
+        <w:t xml:space="preserve"> </w:t>
+      </w:r>
+      <w:proofErr w:type="spellStart"/>
+      <w:r>
+        <w:t>backendis</w:t>
+      </w:r>
+      <w:proofErr w:type="spellEnd"/>
+      <w:r>
+        <w:t>, kus hoitakse loendit, Titaanidest mis kasutajal on.</w:t>
+      </w:r>
+    </w:p>
+    <w:p>
+      <w:pPr>
+        <w:pStyle w:val="Loendilik"/>
+        <w:numPr>
+          <w:ilvl w:val="0"/>
+          <w:numId w:val="3"/>
+        </w:numPr>
+        <w:rPr>
+          <w:highlight w:val="yellow"/>
+        </w:rPr>
+      </w:pPr>
+      <w:r>
+        <w:rPr>
+          <w:highlight w:val="yellow"/>
+        </w:rPr>
+        <w:t>Planeedid (KODUS)</w:t>
+      </w:r>
+    </w:p>
+    <w:p>
+      <w:pPr>
+        <w:pStyle w:val="Loendilik"/>
+        <w:numPr>
+          <w:ilvl w:val="1"/>
+          <w:numId w:val="3"/>
+        </w:numPr>
+      </w:pPr>
+      <w:r>
+        <w:t>Planeedid</w:t>
+      </w:r>
+    </w:p>
+    <w:p>
+      <w:pPr>
+        <w:pStyle w:val="Loendilik"/>
+        <w:numPr>
+          <w:ilvl w:val="1"/>
+          <w:numId w:val="3"/>
+        </w:numPr>
+      </w:pPr>
+      <w:r>
+        <w:t>Planeetidel on ka pildid</w:t>
       </w:r>
     </w:p>
     <w:p/>

</xml_diff>

<commit_message>
added to game scope
</commit_message>
<xml_diff>
--- a/Galactic Titans.docx
+++ b/Galactic Titans.docx
@@ -1,50 +1,22 @@
 
 <file path=word/document.xml><?xml version="1.0" encoding="utf-8"?>
-<w:document xmlns:wpc="http://schemas.microsoft.com/office/word/2010/wordprocessingCanvas" xmlns:cx="http://schemas.microsoft.com/office/drawing/2014/chartex" xmlns:cx1="http://schemas.microsoft.com/office/drawing/2015/9/8/chartex" xmlns:cx2="http://schemas.microsoft.com/office/drawing/2015/10/21/chartex" xmlns:cx3="http://schemas.microsoft.com/office/drawing/2016/5/9/chartex" xmlns:cx4="http://schemas.microsoft.com/office/drawing/2016/5/10/chartex" xmlns:cx5="http://schemas.microsoft.com/office/drawing/2016/5/11/chartex" xmlns:cx6="http://schemas.microsoft.com/office/drawing/2016/5/12/chartex" xmlns:cx7="http://schemas.microsoft.com/office/drawing/2016/5/13/chartex" xmlns:cx8="http://schemas.microsoft.com/office/drawing/2016/5/14/chartex" xmlns:mc="http://schemas.openxmlformats.org/markup-compatibility/2006" xmlns:aink="http://schemas.microsoft.com/office/drawing/2016/ink" xmlns:am3d="http://schemas.microsoft.com/office/drawing/2017/model3d" xmlns:o="urn:schemas-microsoft-com:office:office" xmlns:r="http://schemas.openxmlformats.org/officeDocument/2006/relationships" xmlns:m="http://schemas.openxmlformats.org/officeDocument/2006/math" xmlns:v="urn:schemas-microsoft-com:vml" xmlns:wp14="http://schemas.microsoft.com/office/word/2010/wordprocessingDrawing" xmlns:wp="http://schemas.openxmlformats.org/drawingml/2006/wordprocessingDrawing" xmlns:w10="urn:schemas-microsoft-com:office:word" xmlns:w="http://schemas.openxmlformats.org/wordprocessingml/2006/main" xmlns:w14="http://schemas.microsoft.com/office/word/2010/wordml" xmlns:w15="http://schemas.microsoft.com/office/word/2012/wordml" xmlns:w16cex="http://schemas.microsoft.com/office/word/2018/wordml/cex" xmlns:w16cid="http://schemas.microsoft.com/office/word/2016/wordml/cid" xmlns:w16="http://schemas.microsoft.com/office/word/2018/wordml" xmlns:w16sdtdh="http://schemas.microsoft.com/office/word/2020/wordml/sdtdatahash" xmlns:w16se="http://schemas.microsoft.com/office/word/2015/wordml/symex" xmlns:wpg="http://schemas.microsoft.com/office/word/2010/wordprocessingGroup" xmlns:wpi="http://schemas.microsoft.com/office/word/2010/wordprocessingInk" xmlns:wne="http://schemas.microsoft.com/office/word/2006/wordml" xmlns:wps="http://schemas.microsoft.com/office/word/2010/wordprocessingShape" mc:Ignorable="w14 w15 w16se w16cid w16 w16cex w16sdtdh wp14">
+<w:document xmlns:wpc="http://schemas.microsoft.com/office/word/2010/wordprocessingCanvas" xmlns:cx="http://schemas.microsoft.com/office/drawing/2014/chartex" xmlns:cx1="http://schemas.microsoft.com/office/drawing/2015/9/8/chartex" xmlns:cx2="http://schemas.microsoft.com/office/drawing/2015/10/21/chartex" xmlns:cx3="http://schemas.microsoft.com/office/drawing/2016/5/9/chartex" xmlns:cx4="http://schemas.microsoft.com/office/drawing/2016/5/10/chartex" xmlns:cx5="http://schemas.microsoft.com/office/drawing/2016/5/11/chartex" xmlns:cx6="http://schemas.microsoft.com/office/drawing/2016/5/12/chartex" xmlns:cx7="http://schemas.microsoft.com/office/drawing/2016/5/13/chartex" xmlns:cx8="http://schemas.microsoft.com/office/drawing/2016/5/14/chartex" xmlns:mc="http://schemas.openxmlformats.org/markup-compatibility/2006" xmlns:aink="http://schemas.microsoft.com/office/drawing/2016/ink" xmlns:am3d="http://schemas.microsoft.com/office/drawing/2017/model3d" xmlns:o="urn:schemas-microsoft-com:office:office" xmlns:oel="http://schemas.microsoft.com/office/2019/extlst" xmlns:r="http://schemas.openxmlformats.org/officeDocument/2006/relationships" xmlns:m="http://schemas.openxmlformats.org/officeDocument/2006/math" xmlns:v="urn:schemas-microsoft-com:vml" xmlns:wp14="http://schemas.microsoft.com/office/word/2010/wordprocessingDrawing" xmlns:wp="http://schemas.openxmlformats.org/drawingml/2006/wordprocessingDrawing" xmlns:w10="urn:schemas-microsoft-com:office:word" xmlns:w="http://schemas.openxmlformats.org/wordprocessingml/2006/main" xmlns:w14="http://schemas.microsoft.com/office/word/2010/wordml" xmlns:w15="http://schemas.microsoft.com/office/word/2012/wordml" xmlns:w16cex="http://schemas.microsoft.com/office/word/2018/wordml/cex" xmlns:w16cid="http://schemas.microsoft.com/office/word/2016/wordml/cid" xmlns:w16="http://schemas.microsoft.com/office/word/2018/wordml" xmlns:w16du="http://schemas.microsoft.com/office/word/2023/wordml/word16du" xmlns:w16sdtdh="http://schemas.microsoft.com/office/word/2020/wordml/sdtdatahash" xmlns:w16se="http://schemas.microsoft.com/office/word/2015/wordml/symex" xmlns:wpg="http://schemas.microsoft.com/office/word/2010/wordprocessingGroup" xmlns:wpi="http://schemas.microsoft.com/office/word/2010/wordprocessingInk" xmlns:wne="http://schemas.microsoft.com/office/word/2006/wordml" xmlns:wps="http://schemas.microsoft.com/office/word/2010/wordprocessingShape" mc:Ignorable="w14 w15 w16se w16cid w16 w16cex w16sdtdh w16du wp14">
   <w:body>
     <w:p>
-      <w:proofErr w:type="spellStart"/>
-      <w:r>
-        <w:t>Galactic</w:t>
-      </w:r>
-      <w:proofErr w:type="spellEnd"/>
-      <w:r>
-        <w:t xml:space="preserve"> </w:t>
-      </w:r>
-      <w:proofErr w:type="spellStart"/>
-      <w:r>
-        <w:t>Titans</w:t>
-      </w:r>
-      <w:proofErr w:type="spellEnd"/>
-    </w:p>
-    <w:p>
-      <w:r>
-        <w:t xml:space="preserve">1v1 </w:t>
-      </w:r>
-      <w:proofErr w:type="spellStart"/>
-      <w:r>
-        <w:t>pvp</w:t>
-      </w:r>
-      <w:proofErr w:type="spellEnd"/>
-      <w:r>
-        <w:t xml:space="preserve"> </w:t>
-      </w:r>
-      <w:proofErr w:type="spellStart"/>
-      <w:r>
-        <w:t>async</w:t>
-      </w:r>
-      <w:proofErr w:type="spellEnd"/>
-      <w:r>
-        <w:t xml:space="preserve"> mäng, kus mängijad omavad titaane, planeete ning saavad olla </w:t>
-      </w:r>
-      <w:proofErr w:type="spellStart"/>
+      <w:r>
+        <w:t>Galactic Titans</w:t>
+      </w:r>
+    </w:p>
+    <w:p>
+      <w:r>
+        <w:t xml:space="preserve">1v1 pvp async mäng, kus mängijad omavad titaane, planeete ning saavad olla </w:t>
+      </w:r>
       <w:r>
         <w:rPr>
           <w:strike/>
         </w:rPr>
         <w:t>faktsioonis</w:t>
       </w:r>
-      <w:proofErr w:type="spellEnd"/>
       <w:r>
         <w:t xml:space="preserve"> või soolo.</w:t>
       </w:r>
@@ -57,7 +29,7 @@
     </w:p>
     <w:p>
       <w:pPr>
-        <w:pStyle w:val="Loendilik"/>
+        <w:pStyle w:val="ListParagraph"/>
         <w:numPr>
           <w:ilvl w:val="0"/>
           <w:numId w:val="1"/>
@@ -69,21 +41,19 @@
     </w:p>
     <w:p>
       <w:pPr>
-        <w:pStyle w:val="Loendilik"/>
+        <w:pStyle w:val="ListParagraph"/>
         <w:numPr>
           <w:ilvl w:val="0"/>
           <w:numId w:val="1"/>
         </w:numPr>
       </w:pPr>
-      <w:proofErr w:type="spellStart"/>
       <w:r>
         <w:t>Inventory</w:t>
       </w:r>
-      <w:proofErr w:type="spellEnd"/>
-    </w:p>
-    <w:p>
-      <w:pPr>
-        <w:pStyle w:val="Loendilik"/>
+    </w:p>
+    <w:p>
+      <w:pPr>
+        <w:pStyle w:val="ListParagraph"/>
         <w:numPr>
           <w:ilvl w:val="0"/>
           <w:numId w:val="1"/>
@@ -104,7 +74,7 @@
     </w:p>
     <w:p>
       <w:pPr>
-        <w:pStyle w:val="Loendilik"/>
+        <w:pStyle w:val="ListParagraph"/>
         <w:numPr>
           <w:ilvl w:val="0"/>
           <w:numId w:val="1"/>
@@ -122,27 +92,14 @@
     </w:p>
     <w:p>
       <w:pPr>
-        <w:pStyle w:val="Loendilik"/>
+        <w:pStyle w:val="ListParagraph"/>
         <w:numPr>
           <w:ilvl w:val="0"/>
           <w:numId w:val="3"/>
         </w:numPr>
       </w:pPr>
-      <w:proofErr w:type="spellStart"/>
-      <w:r>
-        <w:t>Backendis</w:t>
-      </w:r>
-      <w:proofErr w:type="spellEnd"/>
-      <w:r>
-        <w:t xml:space="preserve"> on objekt, mis hoiab (</w:t>
-      </w:r>
-      <w:proofErr w:type="spellStart"/>
-      <w:r>
-        <w:t>inventory</w:t>
-      </w:r>
-      <w:proofErr w:type="spellEnd"/>
-      <w:r>
-        <w:t>, titaanid, planeedid)</w:t>
+      <w:r>
+        <w:t>Backendis on objekt, mis hoiab (inventory, titaanid, planeedid)</w:t>
       </w:r>
       <w:r>
         <w:t xml:space="preserve"> </w:t>
@@ -156,7 +113,7 @@
     </w:p>
     <w:p>
       <w:pPr>
-        <w:pStyle w:val="Loendilik"/>
+        <w:pStyle w:val="ListParagraph"/>
         <w:numPr>
           <w:ilvl w:val="1"/>
           <w:numId w:val="3"/>
@@ -177,7 +134,7 @@
     </w:p>
     <w:p>
       <w:pPr>
-        <w:pStyle w:val="Loendilik"/>
+        <w:pStyle w:val="ListParagraph"/>
         <w:numPr>
           <w:ilvl w:val="1"/>
           <w:numId w:val="3"/>
@@ -198,7 +155,7 @@
     </w:p>
     <w:p>
       <w:pPr>
-        <w:pStyle w:val="Loendilik"/>
+        <w:pStyle w:val="ListParagraph"/>
         <w:numPr>
           <w:ilvl w:val="0"/>
           <w:numId w:val="3"/>
@@ -213,7 +170,7 @@
     </w:p>
     <w:p>
       <w:pPr>
-        <w:pStyle w:val="Loendilik"/>
+        <w:pStyle w:val="ListParagraph"/>
         <w:numPr>
           <w:ilvl w:val="1"/>
           <w:numId w:val="3"/>
@@ -225,7 +182,7 @@
     </w:p>
     <w:p>
       <w:pPr>
-        <w:pStyle w:val="Loendilik"/>
+        <w:pStyle w:val="ListParagraph"/>
         <w:numPr>
           <w:ilvl w:val="1"/>
           <w:numId w:val="3"/>
@@ -237,35 +194,19 @@
     </w:p>
     <w:p>
       <w:pPr>
-        <w:pStyle w:val="Loendilik"/>
+        <w:pStyle w:val="ListParagraph"/>
         <w:numPr>
           <w:ilvl w:val="1"/>
           <w:numId w:val="3"/>
         </w:numPr>
       </w:pPr>
       <w:r>
-        <w:t>Igal kasutajal, on profiili-</w:t>
-      </w:r>
-      <w:proofErr w:type="spellStart"/>
-      <w:r>
-        <w:t>item</w:t>
-      </w:r>
-      <w:proofErr w:type="spellEnd"/>
-      <w:r>
-        <w:t xml:space="preserve"> </w:t>
-      </w:r>
-      <w:proofErr w:type="spellStart"/>
-      <w:r>
-        <w:t>backendis</w:t>
-      </w:r>
-      <w:proofErr w:type="spellEnd"/>
-      <w:r>
-        <w:t>, kus hoitakse loendit, Titaanidest mis kasutajal on.</w:t>
-      </w:r>
-    </w:p>
-    <w:p>
-      <w:pPr>
-        <w:pStyle w:val="Loendilik"/>
+        <w:t>Igal kasutajal, on profiili-item backendis, kus hoitakse loendit, Titaanidest mis kasutajal on.</w:t>
+      </w:r>
+    </w:p>
+    <w:p>
+      <w:pPr>
+        <w:pStyle w:val="ListParagraph"/>
         <w:numPr>
           <w:ilvl w:val="0"/>
           <w:numId w:val="3"/>
@@ -283,7 +224,7 @@
     </w:p>
     <w:p>
       <w:pPr>
-        <w:pStyle w:val="Loendilik"/>
+        <w:pStyle w:val="ListParagraph"/>
         <w:numPr>
           <w:ilvl w:val="1"/>
           <w:numId w:val="3"/>
@@ -292,10 +233,19 @@
       <w:r>
         <w:t>Planeedid</w:t>
       </w:r>
-    </w:p>
-    <w:p>
-      <w:pPr>
-        <w:pStyle w:val="Loendilik"/>
+      <w:r>
+        <w:t xml:space="preserve"> </w:t>
+      </w:r>
+      <w:r>
+        <w:rPr>
+          <w:rFonts w:ascii="Segoe UI Emoji" w:hAnsi="Segoe UI Emoji" w:cs="Segoe UI Emoji"/>
+        </w:rPr>
+        <w:t>✅</w:t>
+      </w:r>
+    </w:p>
+    <w:p>
+      <w:pPr>
+        <w:pStyle w:val="ListParagraph"/>
         <w:numPr>
           <w:ilvl w:val="1"/>
           <w:numId w:val="3"/>
@@ -304,21 +254,62 @@
       <w:r>
         <w:t>Planeetidel on ka pildid</w:t>
       </w:r>
+      <w:r>
+        <w:t xml:space="preserve"> </w:t>
+      </w:r>
+      <w:r>
+        <w:rPr>
+          <w:rFonts w:ascii="Segoe UI Emoji" w:hAnsi="Segoe UI Emoji" w:cs="Segoe UI Emoji"/>
+        </w:rPr>
+        <w:t>✅</w:t>
+      </w:r>
+    </w:p>
+    <w:p>
+      <w:pPr>
+        <w:pStyle w:val="ListParagraph"/>
+        <w:numPr>
+          <w:ilvl w:val="1"/>
+          <w:numId w:val="3"/>
+        </w:numPr>
+        <w:rPr>
+          <w:highlight w:val="lightGray"/>
+        </w:rPr>
+      </w:pPr>
+      <w:r>
+        <w:rPr>
+          <w:highlight w:val="lightGray"/>
+        </w:rPr>
+        <w:t>Tähesüsteemid (solar systems)</w:t>
+      </w:r>
+    </w:p>
+    <w:p>
+      <w:pPr>
+        <w:pStyle w:val="ListParagraph"/>
+        <w:numPr>
+          <w:ilvl w:val="1"/>
+          <w:numId w:val="3"/>
+        </w:numPr>
+        <w:rPr>
+          <w:highlight w:val="lightGray"/>
+        </w:rPr>
+      </w:pPr>
+      <w:r>
+        <w:rPr>
+          <w:highlight w:val="lightGray"/>
+        </w:rPr>
+        <w:t>Mängu peagalaktika (Galaxy)</w:t>
+      </w:r>
     </w:p>
     <w:p/>
     <w:p>
-      <w:proofErr w:type="spellStart"/>
-      <w:r>
-        <w:t>Titans</w:t>
-      </w:r>
-      <w:proofErr w:type="spellEnd"/>
-      <w:r>
-        <w:t xml:space="preserve"> indeks vaates, on nupp, mille abil kasutaja saab uusi titaane</w:t>
+      <w:r>
+        <w:t>Titans indeks vaates, on nupp, mille abil kasutaja saab uusi titaane</w:t>
       </w:r>
       <w:r>
         <w:t>.</w:t>
       </w:r>
     </w:p>
+    <w:p/>
     <w:sectPr>
       <w:pgSz w:w="11906" w:h="16838"/>
       <w:pgMar w:top="1417" w:right="1417" w:bottom="1417" w:left="1417" w:header="708" w:footer="708" w:gutter="0"/>
@@ -330,7 +321,7 @@
 </file>
 
 <file path=word/numbering.xml><?xml version="1.0" encoding="utf-8"?>
-<w:numbering xmlns:wpc="http://schemas.microsoft.com/office/word/2010/wordprocessingCanvas" xmlns:cx="http://schemas.microsoft.com/office/drawing/2014/chartex" xmlns:cx1="http://schemas.microsoft.com/office/drawing/2015/9/8/chartex" xmlns:cx2="http://schemas.microsoft.com/office/drawing/2015/10/21/chartex" xmlns:cx3="http://schemas.microsoft.com/office/drawing/2016/5/9/chartex" xmlns:cx4="http://schemas.microsoft.com/office/drawing/2016/5/10/chartex" xmlns:cx5="http://schemas.microsoft.com/office/drawing/2016/5/11/chartex" xmlns:cx6="http://schemas.microsoft.com/office/drawing/2016/5/12/chartex" xmlns:cx7="http://schemas.microsoft.com/office/drawing/2016/5/13/chartex" xmlns:cx8="http://schemas.microsoft.com/office/drawing/2016/5/14/chartex" xmlns:mc="http://schemas.openxmlformats.org/markup-compatibility/2006" xmlns:aink="http://schemas.microsoft.com/office/drawing/2016/ink" xmlns:am3d="http://schemas.microsoft.com/office/drawing/2017/model3d" xmlns:o="urn:schemas-microsoft-com:office:office" xmlns:r="http://schemas.openxmlformats.org/officeDocument/2006/relationships" xmlns:m="http://schemas.openxmlformats.org/officeDocument/2006/math" xmlns:v="urn:schemas-microsoft-com:vml" xmlns:wp14="http://schemas.microsoft.com/office/word/2010/wordprocessingDrawing" xmlns:wp="http://schemas.openxmlformats.org/drawingml/2006/wordprocessingDrawing" xmlns:w10="urn:schemas-microsoft-com:office:word" xmlns:w="http://schemas.openxmlformats.org/wordprocessingml/2006/main" xmlns:w14="http://schemas.microsoft.com/office/word/2010/wordml" xmlns:w15="http://schemas.microsoft.com/office/word/2012/wordml" xmlns:w16cex="http://schemas.microsoft.com/office/word/2018/wordml/cex" xmlns:w16cid="http://schemas.microsoft.com/office/word/2016/wordml/cid" xmlns:w16="http://schemas.microsoft.com/office/word/2018/wordml" xmlns:w16sdtdh="http://schemas.microsoft.com/office/word/2020/wordml/sdtdatahash" xmlns:w16se="http://schemas.microsoft.com/office/word/2015/wordml/symex" xmlns:wpg="http://schemas.microsoft.com/office/word/2010/wordprocessingGroup" xmlns:wpi="http://schemas.microsoft.com/office/word/2010/wordprocessingInk" xmlns:wne="http://schemas.microsoft.com/office/word/2006/wordml" xmlns:wps="http://schemas.microsoft.com/office/word/2010/wordprocessingShape" mc:Ignorable="w14 w15 w16se w16cid w16 w16cex w16sdtdh wp14">
+<w:numbering xmlns:wpc="http://schemas.microsoft.com/office/word/2010/wordprocessingCanvas" xmlns:cx="http://schemas.microsoft.com/office/drawing/2014/chartex" xmlns:cx1="http://schemas.microsoft.com/office/drawing/2015/9/8/chartex" xmlns:cx2="http://schemas.microsoft.com/office/drawing/2015/10/21/chartex" xmlns:cx3="http://schemas.microsoft.com/office/drawing/2016/5/9/chartex" xmlns:cx4="http://schemas.microsoft.com/office/drawing/2016/5/10/chartex" xmlns:cx5="http://schemas.microsoft.com/office/drawing/2016/5/11/chartex" xmlns:cx6="http://schemas.microsoft.com/office/drawing/2016/5/12/chartex" xmlns:cx7="http://schemas.microsoft.com/office/drawing/2016/5/13/chartex" xmlns:cx8="http://schemas.microsoft.com/office/drawing/2016/5/14/chartex" xmlns:mc="http://schemas.openxmlformats.org/markup-compatibility/2006" xmlns:aink="http://schemas.microsoft.com/office/drawing/2016/ink" xmlns:am3d="http://schemas.microsoft.com/office/drawing/2017/model3d" xmlns:o="urn:schemas-microsoft-com:office:office" xmlns:oel="http://schemas.microsoft.com/office/2019/extlst" xmlns:r="http://schemas.openxmlformats.org/officeDocument/2006/relationships" xmlns:m="http://schemas.openxmlformats.org/officeDocument/2006/math" xmlns:v="urn:schemas-microsoft-com:vml" xmlns:wp14="http://schemas.microsoft.com/office/word/2010/wordprocessingDrawing" xmlns:wp="http://schemas.openxmlformats.org/drawingml/2006/wordprocessingDrawing" xmlns:w10="urn:schemas-microsoft-com:office:word" xmlns:w="http://schemas.openxmlformats.org/wordprocessingml/2006/main" xmlns:w14="http://schemas.microsoft.com/office/word/2010/wordml" xmlns:w15="http://schemas.microsoft.com/office/word/2012/wordml" xmlns:w16cex="http://schemas.microsoft.com/office/word/2018/wordml/cex" xmlns:w16cid="http://schemas.microsoft.com/office/word/2016/wordml/cid" xmlns:w16="http://schemas.microsoft.com/office/word/2018/wordml" xmlns:w16du="http://schemas.microsoft.com/office/word/2023/wordml/word16du" xmlns:w16sdtdh="http://schemas.microsoft.com/office/word/2020/wordml/sdtdatahash" xmlns:w16se="http://schemas.microsoft.com/office/word/2015/wordml/symex" xmlns:wpg="http://schemas.microsoft.com/office/word/2010/wordprocessingGroup" xmlns:wpi="http://schemas.microsoft.com/office/word/2010/wordprocessingInk" xmlns:wne="http://schemas.microsoft.com/office/word/2006/wordml" xmlns:wps="http://schemas.microsoft.com/office/word/2010/wordprocessingShape" mc:Ignorable="w14 w15 w16se w16cid w16 w16cex w16sdtdh w16du wp14">
   <w:abstractNum w:abstractNumId="0" w15:restartNumberingAfterBreak="0">
     <w:nsid w:val="34BD6E6F"/>
     <w:multiLevelType w:val="hybridMultilevel"/>
@@ -643,20 +634,20 @@
       </w:rPr>
     </w:lvl>
   </w:abstractNum>
-  <w:num w:numId="1">
+  <w:num w:numId="1" w16cid:durableId="750393982">
     <w:abstractNumId w:val="2"/>
   </w:num>
-  <w:num w:numId="2">
+  <w:num w:numId="2" w16cid:durableId="944921987">
     <w:abstractNumId w:val="1"/>
   </w:num>
-  <w:num w:numId="3">
+  <w:num w:numId="3" w16cid:durableId="1601797029">
     <w:abstractNumId w:val="0"/>
   </w:num>
 </w:numbering>
 </file>
 
 <file path=word/styles.xml><?xml version="1.0" encoding="utf-8"?>
-<w:styles xmlns:mc="http://schemas.openxmlformats.org/markup-compatibility/2006" xmlns:r="http://schemas.openxmlformats.org/officeDocument/2006/relationships" xmlns:w="http://schemas.openxmlformats.org/wordprocessingml/2006/main" xmlns:w14="http://schemas.microsoft.com/office/word/2010/wordml" xmlns:w15="http://schemas.microsoft.com/office/word/2012/wordml" xmlns:w16cex="http://schemas.microsoft.com/office/word/2018/wordml/cex" xmlns:w16cid="http://schemas.microsoft.com/office/word/2016/wordml/cid" xmlns:w16="http://schemas.microsoft.com/office/word/2018/wordml" xmlns:w16sdtdh="http://schemas.microsoft.com/office/word/2020/wordml/sdtdatahash" xmlns:w16se="http://schemas.microsoft.com/office/word/2015/wordml/symex" mc:Ignorable="w14 w15 w16se w16cid w16 w16cex w16sdtdh">
+<w:styles xmlns:mc="http://schemas.openxmlformats.org/markup-compatibility/2006" xmlns:r="http://schemas.openxmlformats.org/officeDocument/2006/relationships" xmlns:w="http://schemas.openxmlformats.org/wordprocessingml/2006/main" xmlns:w14="http://schemas.microsoft.com/office/word/2010/wordml" xmlns:w15="http://schemas.microsoft.com/office/word/2012/wordml" xmlns:w16cex="http://schemas.microsoft.com/office/word/2018/wordml/cex" xmlns:w16cid="http://schemas.microsoft.com/office/word/2016/wordml/cid" xmlns:w16="http://schemas.microsoft.com/office/word/2018/wordml" xmlns:w16du="http://schemas.microsoft.com/office/word/2023/wordml/word16du" xmlns:w16sdtdh="http://schemas.microsoft.com/office/word/2020/wordml/sdtdatahash" xmlns:w16se="http://schemas.microsoft.com/office/word/2015/wordml/symex" mc:Ignorable="w14 w15 w16se w16cid w16 w16cex w16sdtdh w16du">
   <w:docDefaults>
     <w:rPrDefault>
       <w:rPr>
@@ -1050,17 +1041,17 @@
     <w:lsdException w:name="Unresolved Mention" w:semiHidden="1" w:unhideWhenUsed="1"/>
     <w:lsdException w:name="Smart Link" w:semiHidden="1" w:unhideWhenUsed="1"/>
   </w:latentStyles>
-  <w:style w:type="paragraph" w:default="1" w:styleId="Normaallaad">
+  <w:style w:type="paragraph" w:default="1" w:styleId="Normal">
     <w:name w:val="Normal"/>
     <w:qFormat/>
   </w:style>
-  <w:style w:type="character" w:default="1" w:styleId="Liguvaikefont">
+  <w:style w:type="character" w:default="1" w:styleId="DefaultParagraphFont">
     <w:name w:val="Default Paragraph Font"/>
     <w:uiPriority w:val="1"/>
     <w:semiHidden/>
     <w:unhideWhenUsed/>
   </w:style>
-  <w:style w:type="table" w:default="1" w:styleId="Normaaltabel">
+  <w:style w:type="table" w:default="1" w:styleId="TableNormal">
     <w:name w:val="Normal Table"/>
     <w:uiPriority w:val="99"/>
     <w:semiHidden/>
@@ -1075,21 +1066,31 @@
       </w:tblCellMar>
     </w:tblPr>
   </w:style>
-  <w:style w:type="numbering" w:default="1" w:styleId="Loendita">
+  <w:style w:type="numbering" w:default="1" w:styleId="NoList">
     <w:name w:val="No List"/>
     <w:uiPriority w:val="99"/>
     <w:semiHidden/>
     <w:unhideWhenUsed/>
   </w:style>
-  <w:style w:type="paragraph" w:styleId="Loendilik">
+  <w:style w:type="paragraph" w:styleId="ListParagraph">
     <w:name w:val="List Paragraph"/>
-    <w:basedOn w:val="Normaallaad"/>
+    <w:basedOn w:val="Normal"/>
     <w:uiPriority w:val="34"/>
     <w:qFormat/>
     <w:rsid w:val="00390677"/>
     <w:pPr>
       <w:ind w:left="720"/>
       <w:contextualSpacing/>
+    </w:pPr>
+  </w:style>
+  <w:style w:type="paragraph" w:styleId="Revision">
+    <w:name w:val="Revision"/>
+    <w:hidden/>
+    <w:uiPriority w:val="99"/>
+    <w:semiHidden/>
+    <w:rsid w:val="00F24442"/>
+    <w:pPr>
+      <w:spacing w:after="0" w:line="240" w:lineRule="auto"/>
     </w:pPr>
   </w:style>
 </w:styles>

</xml_diff>

<commit_message>
updated scope of game
</commit_message>
<xml_diff>
--- a/Galactic Titans.docx
+++ b/Galactic Titans.docx
@@ -1,6 +1,6 @@
 
 <file path=word/document.xml><?xml version="1.0" encoding="utf-8"?>
-<w:document xmlns:wpc="http://schemas.microsoft.com/office/word/2010/wordprocessingCanvas" xmlns:cx="http://schemas.microsoft.com/office/drawing/2014/chartex" xmlns:cx1="http://schemas.microsoft.com/office/drawing/2015/9/8/chartex" xmlns:cx2="http://schemas.microsoft.com/office/drawing/2015/10/21/chartex" xmlns:cx3="http://schemas.microsoft.com/office/drawing/2016/5/9/chartex" xmlns:cx4="http://schemas.microsoft.com/office/drawing/2016/5/10/chartex" xmlns:cx5="http://schemas.microsoft.com/office/drawing/2016/5/11/chartex" xmlns:cx6="http://schemas.microsoft.com/office/drawing/2016/5/12/chartex" xmlns:cx7="http://schemas.microsoft.com/office/drawing/2016/5/13/chartex" xmlns:cx8="http://schemas.microsoft.com/office/drawing/2016/5/14/chartex" xmlns:mc="http://schemas.openxmlformats.org/markup-compatibility/2006" xmlns:aink="http://schemas.microsoft.com/office/drawing/2016/ink" xmlns:am3d="http://schemas.microsoft.com/office/drawing/2017/model3d" xmlns:o="urn:schemas-microsoft-com:office:office" xmlns:oel="http://schemas.microsoft.com/office/2019/extlst" xmlns:r="http://schemas.openxmlformats.org/officeDocument/2006/relationships" xmlns:m="http://schemas.openxmlformats.org/officeDocument/2006/math" xmlns:v="urn:schemas-microsoft-com:vml" xmlns:wp14="http://schemas.microsoft.com/office/word/2010/wordprocessingDrawing" xmlns:wp="http://schemas.openxmlformats.org/drawingml/2006/wordprocessingDrawing" xmlns:w10="urn:schemas-microsoft-com:office:word" xmlns:w="http://schemas.openxmlformats.org/wordprocessingml/2006/main" xmlns:w14="http://schemas.microsoft.com/office/word/2010/wordml" xmlns:w15="http://schemas.microsoft.com/office/word/2012/wordml" xmlns:w16cex="http://schemas.microsoft.com/office/word/2018/wordml/cex" xmlns:w16cid="http://schemas.microsoft.com/office/word/2016/wordml/cid" xmlns:w16="http://schemas.microsoft.com/office/word/2018/wordml" xmlns:w16du="http://schemas.microsoft.com/office/word/2023/wordml/word16du" xmlns:w16sdtdh="http://schemas.microsoft.com/office/word/2020/wordml/sdtdatahash" xmlns:w16se="http://schemas.microsoft.com/office/word/2015/wordml/symex" xmlns:wpg="http://schemas.microsoft.com/office/word/2010/wordprocessingGroup" xmlns:wpi="http://schemas.microsoft.com/office/word/2010/wordprocessingInk" xmlns:wne="http://schemas.microsoft.com/office/word/2006/wordml" xmlns:wps="http://schemas.microsoft.com/office/word/2010/wordprocessingShape" mc:Ignorable="w14 w15 w16se w16cid w16 w16cex w16sdtdh w16du wp14">
+<w:document xmlns:wpc="http://schemas.microsoft.com/office/word/2010/wordprocessingCanvas" xmlns:cx="http://schemas.microsoft.com/office/drawing/2014/chartex" xmlns:cx1="http://schemas.microsoft.com/office/drawing/2015/9/8/chartex" xmlns:cx2="http://schemas.microsoft.com/office/drawing/2015/10/21/chartex" xmlns:cx3="http://schemas.microsoft.com/office/drawing/2016/5/9/chartex" xmlns:cx4="http://schemas.microsoft.com/office/drawing/2016/5/10/chartex" xmlns:cx5="http://schemas.microsoft.com/office/drawing/2016/5/11/chartex" xmlns:cx6="http://schemas.microsoft.com/office/drawing/2016/5/12/chartex" xmlns:cx7="http://schemas.microsoft.com/office/drawing/2016/5/13/chartex" xmlns:cx8="http://schemas.microsoft.com/office/drawing/2016/5/14/chartex" xmlns:mc="http://schemas.openxmlformats.org/markup-compatibility/2006" xmlns:aink="http://schemas.microsoft.com/office/drawing/2016/ink" xmlns:am3d="http://schemas.microsoft.com/office/drawing/2017/model3d" xmlns:o="urn:schemas-microsoft-com:office:office" xmlns:r="http://schemas.openxmlformats.org/officeDocument/2006/relationships" xmlns:m="http://schemas.openxmlformats.org/officeDocument/2006/math" xmlns:v="urn:schemas-microsoft-com:vml" xmlns:wp14="http://schemas.microsoft.com/office/word/2010/wordprocessingDrawing" xmlns:wp="http://schemas.openxmlformats.org/drawingml/2006/wordprocessingDrawing" xmlns:w10="urn:schemas-microsoft-com:office:word" xmlns:w="http://schemas.openxmlformats.org/wordprocessingml/2006/main" xmlns:w14="http://schemas.microsoft.com/office/word/2010/wordml" xmlns:w15="http://schemas.microsoft.com/office/word/2012/wordml" xmlns:w16cex="http://schemas.microsoft.com/office/word/2018/wordml/cex" xmlns:w16cid="http://schemas.microsoft.com/office/word/2016/wordml/cid" xmlns:w16="http://schemas.microsoft.com/office/word/2018/wordml" xmlns:w16sdtdh="http://schemas.microsoft.com/office/word/2020/wordml/sdtdatahash" xmlns:w16se="http://schemas.microsoft.com/office/word/2015/wordml/symex" xmlns:wpg="http://schemas.microsoft.com/office/word/2010/wordprocessingGroup" xmlns:wpi="http://schemas.microsoft.com/office/word/2010/wordprocessingInk" xmlns:wne="http://schemas.microsoft.com/office/word/2006/wordml" xmlns:wps="http://schemas.microsoft.com/office/word/2010/wordprocessingShape" mc:Ignorable="w14 w15 w16se w16cid w16 w16cex w16sdtdh wp14">
   <w:body>
     <w:p>
       <w:r>
@@ -29,7 +29,7 @@
     </w:p>
     <w:p>
       <w:pPr>
-        <w:pStyle w:val="ListParagraph"/>
+        <w:pStyle w:val="Loendilik"/>
         <w:numPr>
           <w:ilvl w:val="0"/>
           <w:numId w:val="1"/>
@@ -41,7 +41,7 @@
     </w:p>
     <w:p>
       <w:pPr>
-        <w:pStyle w:val="ListParagraph"/>
+        <w:pStyle w:val="Loendilik"/>
         <w:numPr>
           <w:ilvl w:val="0"/>
           <w:numId w:val="1"/>
@@ -53,7 +53,7 @@
     </w:p>
     <w:p>
       <w:pPr>
-        <w:pStyle w:val="ListParagraph"/>
+        <w:pStyle w:val="Loendilik"/>
         <w:numPr>
           <w:ilvl w:val="0"/>
           <w:numId w:val="1"/>
@@ -74,7 +74,7 @@
     </w:p>
     <w:p>
       <w:pPr>
-        <w:pStyle w:val="ListParagraph"/>
+        <w:pStyle w:val="Loendilik"/>
         <w:numPr>
           <w:ilvl w:val="0"/>
           <w:numId w:val="1"/>
@@ -92,7 +92,7 @@
     </w:p>
     <w:p>
       <w:pPr>
-        <w:pStyle w:val="ListParagraph"/>
+        <w:pStyle w:val="Loendilik"/>
         <w:numPr>
           <w:ilvl w:val="0"/>
           <w:numId w:val="3"/>
@@ -113,7 +113,7 @@
     </w:p>
     <w:p>
       <w:pPr>
-        <w:pStyle w:val="ListParagraph"/>
+        <w:pStyle w:val="Loendilik"/>
         <w:numPr>
           <w:ilvl w:val="1"/>
           <w:numId w:val="3"/>
@@ -134,7 +134,7 @@
     </w:p>
     <w:p>
       <w:pPr>
-        <w:pStyle w:val="ListParagraph"/>
+        <w:pStyle w:val="Loendilik"/>
         <w:numPr>
           <w:ilvl w:val="1"/>
           <w:numId w:val="3"/>
@@ -155,7 +155,7 @@
     </w:p>
     <w:p>
       <w:pPr>
-        <w:pStyle w:val="ListParagraph"/>
+        <w:pStyle w:val="Loendilik"/>
         <w:numPr>
           <w:ilvl w:val="0"/>
           <w:numId w:val="3"/>
@@ -170,7 +170,7 @@
     </w:p>
     <w:p>
       <w:pPr>
-        <w:pStyle w:val="ListParagraph"/>
+        <w:pStyle w:val="Loendilik"/>
         <w:numPr>
           <w:ilvl w:val="1"/>
           <w:numId w:val="3"/>
@@ -179,10 +179,19 @@
       <w:r>
         <w:t>Kasutaja saab registreerida</w:t>
       </w:r>
-    </w:p>
-    <w:p>
-      <w:pPr>
-        <w:pStyle w:val="ListParagraph"/>
+      <w:r>
+        <w:t xml:space="preserve"> </w:t>
+      </w:r>
+      <w:r>
+        <w:rPr>
+          <w:rFonts w:ascii="Segoe UI Emoji" w:hAnsi="Segoe UI Emoji" w:cs="Segoe UI Emoji"/>
+        </w:rPr>
+        <w:t>✅</w:t>
+      </w:r>
+    </w:p>
+    <w:p>
+      <w:pPr>
+        <w:pStyle w:val="Loendilik"/>
         <w:numPr>
           <w:ilvl w:val="1"/>
           <w:numId w:val="3"/>
@@ -191,10 +200,19 @@
       <w:r>
         <w:t>Kasutaja sisestatud emailile tuleb kinnitussõnum</w:t>
       </w:r>
-    </w:p>
-    <w:p>
-      <w:pPr>
-        <w:pStyle w:val="ListParagraph"/>
+      <w:r>
+        <w:t xml:space="preserve"> </w:t>
+      </w:r>
+      <w:r>
+        <w:rPr>
+          <w:rFonts w:ascii="Segoe UI Emoji" w:hAnsi="Segoe UI Emoji" w:cs="Segoe UI Emoji"/>
+        </w:rPr>
+        <w:t>❌</w:t>
+      </w:r>
+    </w:p>
+    <w:p>
+      <w:pPr>
+        <w:pStyle w:val="Loendilik"/>
         <w:numPr>
           <w:ilvl w:val="1"/>
           <w:numId w:val="3"/>
@@ -203,10 +221,19 @@
       <w:r>
         <w:t>Igal kasutajal, on profiili-item backendis, kus hoitakse loendit, Titaanidest mis kasutajal on.</w:t>
       </w:r>
-    </w:p>
-    <w:p>
-      <w:pPr>
-        <w:pStyle w:val="ListParagraph"/>
+      <w:r>
+        <w:t xml:space="preserve"> </w:t>
+      </w:r>
+      <w:r>
+        <w:rPr>
+          <w:rFonts w:ascii="Segoe UI Emoji" w:hAnsi="Segoe UI Emoji" w:cs="Segoe UI Emoji"/>
+        </w:rPr>
+        <w:t>❌</w:t>
+      </w:r>
+    </w:p>
+    <w:p>
+      <w:pPr>
+        <w:pStyle w:val="Loendilik"/>
         <w:numPr>
           <w:ilvl w:val="0"/>
           <w:numId w:val="3"/>
@@ -224,7 +251,7 @@
     </w:p>
     <w:p>
       <w:pPr>
-        <w:pStyle w:val="ListParagraph"/>
+        <w:pStyle w:val="Loendilik"/>
         <w:numPr>
           <w:ilvl w:val="1"/>
           <w:numId w:val="3"/>
@@ -245,7 +272,7 @@
     </w:p>
     <w:p>
       <w:pPr>
-        <w:pStyle w:val="ListParagraph"/>
+        <w:pStyle w:val="Loendilik"/>
         <w:numPr>
           <w:ilvl w:val="1"/>
           <w:numId w:val="3"/>
@@ -266,7 +293,7 @@
     </w:p>
     <w:p>
       <w:pPr>
-        <w:pStyle w:val="ListParagraph"/>
+        <w:pStyle w:val="Loendilik"/>
         <w:numPr>
           <w:ilvl w:val="1"/>
           <w:numId w:val="3"/>
@@ -284,7 +311,7 @@
     </w:p>
     <w:p>
       <w:pPr>
-        <w:pStyle w:val="ListParagraph"/>
+        <w:pStyle w:val="Loendilik"/>
         <w:numPr>
           <w:ilvl w:val="1"/>
           <w:numId w:val="3"/>
@@ -299,6 +326,27 @@
         </w:rPr>
         <w:t>Mängu peagalaktika (Galaxy)</w:t>
       </w:r>
+    </w:p>
+    <w:p>
+      <w:pPr>
+        <w:pStyle w:val="Loendilik"/>
+        <w:numPr>
+          <w:ilvl w:val="0"/>
+          <w:numId w:val="3"/>
+        </w:numPr>
+      </w:pPr>
+      <w:r>
+        <w:t>Email (TUNNIS)</w:t>
+      </w:r>
+    </w:p>
+    <w:p>
+      <w:pPr>
+        <w:pStyle w:val="Loendilik"/>
+        <w:numPr>
+          <w:ilvl w:val="0"/>
+          <w:numId w:val="3"/>
+        </w:numPr>
+      </w:pPr>
     </w:p>
     <w:p/>
     <w:p>
@@ -321,7 +369,7 @@
 </file>
 
 <file path=word/numbering.xml><?xml version="1.0" encoding="utf-8"?>
-<w:numbering xmlns:wpc="http://schemas.microsoft.com/office/word/2010/wordprocessingCanvas" xmlns:cx="http://schemas.microsoft.com/office/drawing/2014/chartex" xmlns:cx1="http://schemas.microsoft.com/office/drawing/2015/9/8/chartex" xmlns:cx2="http://schemas.microsoft.com/office/drawing/2015/10/21/chartex" xmlns:cx3="http://schemas.microsoft.com/office/drawing/2016/5/9/chartex" xmlns:cx4="http://schemas.microsoft.com/office/drawing/2016/5/10/chartex" xmlns:cx5="http://schemas.microsoft.com/office/drawing/2016/5/11/chartex" xmlns:cx6="http://schemas.microsoft.com/office/drawing/2016/5/12/chartex" xmlns:cx7="http://schemas.microsoft.com/office/drawing/2016/5/13/chartex" xmlns:cx8="http://schemas.microsoft.com/office/drawing/2016/5/14/chartex" xmlns:mc="http://schemas.openxmlformats.org/markup-compatibility/2006" xmlns:aink="http://schemas.microsoft.com/office/drawing/2016/ink" xmlns:am3d="http://schemas.microsoft.com/office/drawing/2017/model3d" xmlns:o="urn:schemas-microsoft-com:office:office" xmlns:oel="http://schemas.microsoft.com/office/2019/extlst" xmlns:r="http://schemas.openxmlformats.org/officeDocument/2006/relationships" xmlns:m="http://schemas.openxmlformats.org/officeDocument/2006/math" xmlns:v="urn:schemas-microsoft-com:vml" xmlns:wp14="http://schemas.microsoft.com/office/word/2010/wordprocessingDrawing" xmlns:wp="http://schemas.openxmlformats.org/drawingml/2006/wordprocessingDrawing" xmlns:w10="urn:schemas-microsoft-com:office:word" xmlns:w="http://schemas.openxmlformats.org/wordprocessingml/2006/main" xmlns:w14="http://schemas.microsoft.com/office/word/2010/wordml" xmlns:w15="http://schemas.microsoft.com/office/word/2012/wordml" xmlns:w16cex="http://schemas.microsoft.com/office/word/2018/wordml/cex" xmlns:w16cid="http://schemas.microsoft.com/office/word/2016/wordml/cid" xmlns:w16="http://schemas.microsoft.com/office/word/2018/wordml" xmlns:w16du="http://schemas.microsoft.com/office/word/2023/wordml/word16du" xmlns:w16sdtdh="http://schemas.microsoft.com/office/word/2020/wordml/sdtdatahash" xmlns:w16se="http://schemas.microsoft.com/office/word/2015/wordml/symex" xmlns:wpg="http://schemas.microsoft.com/office/word/2010/wordprocessingGroup" xmlns:wpi="http://schemas.microsoft.com/office/word/2010/wordprocessingInk" xmlns:wne="http://schemas.microsoft.com/office/word/2006/wordml" xmlns:wps="http://schemas.microsoft.com/office/word/2010/wordprocessingShape" mc:Ignorable="w14 w15 w16se w16cid w16 w16cex w16sdtdh w16du wp14">
+<w:numbering xmlns:wpc="http://schemas.microsoft.com/office/word/2010/wordprocessingCanvas" xmlns:cx="http://schemas.microsoft.com/office/drawing/2014/chartex" xmlns:cx1="http://schemas.microsoft.com/office/drawing/2015/9/8/chartex" xmlns:cx2="http://schemas.microsoft.com/office/drawing/2015/10/21/chartex" xmlns:cx3="http://schemas.microsoft.com/office/drawing/2016/5/9/chartex" xmlns:cx4="http://schemas.microsoft.com/office/drawing/2016/5/10/chartex" xmlns:cx5="http://schemas.microsoft.com/office/drawing/2016/5/11/chartex" xmlns:cx6="http://schemas.microsoft.com/office/drawing/2016/5/12/chartex" xmlns:cx7="http://schemas.microsoft.com/office/drawing/2016/5/13/chartex" xmlns:cx8="http://schemas.microsoft.com/office/drawing/2016/5/14/chartex" xmlns:mc="http://schemas.openxmlformats.org/markup-compatibility/2006" xmlns:aink="http://schemas.microsoft.com/office/drawing/2016/ink" xmlns:am3d="http://schemas.microsoft.com/office/drawing/2017/model3d" xmlns:o="urn:schemas-microsoft-com:office:office" xmlns:r="http://schemas.openxmlformats.org/officeDocument/2006/relationships" xmlns:m="http://schemas.openxmlformats.org/officeDocument/2006/math" xmlns:v="urn:schemas-microsoft-com:vml" xmlns:wp14="http://schemas.microsoft.com/office/word/2010/wordprocessingDrawing" xmlns:wp="http://schemas.openxmlformats.org/drawingml/2006/wordprocessingDrawing" xmlns:w10="urn:schemas-microsoft-com:office:word" xmlns:w="http://schemas.openxmlformats.org/wordprocessingml/2006/main" xmlns:w14="http://schemas.microsoft.com/office/word/2010/wordml" xmlns:w15="http://schemas.microsoft.com/office/word/2012/wordml" xmlns:w16cex="http://schemas.microsoft.com/office/word/2018/wordml/cex" xmlns:w16cid="http://schemas.microsoft.com/office/word/2016/wordml/cid" xmlns:w16="http://schemas.microsoft.com/office/word/2018/wordml" xmlns:w16sdtdh="http://schemas.microsoft.com/office/word/2020/wordml/sdtdatahash" xmlns:w16se="http://schemas.microsoft.com/office/word/2015/wordml/symex" xmlns:wpg="http://schemas.microsoft.com/office/word/2010/wordprocessingGroup" xmlns:wpi="http://schemas.microsoft.com/office/word/2010/wordprocessingInk" xmlns:wne="http://schemas.microsoft.com/office/word/2006/wordml" xmlns:wps="http://schemas.microsoft.com/office/word/2010/wordprocessingShape" mc:Ignorable="w14 w15 w16se w16cid w16 w16cex w16sdtdh wp14">
   <w:abstractNum w:abstractNumId="0" w15:restartNumberingAfterBreak="0">
     <w:nsid w:val="34BD6E6F"/>
     <w:multiLevelType w:val="hybridMultilevel"/>
@@ -634,20 +682,20 @@
       </w:rPr>
     </w:lvl>
   </w:abstractNum>
-  <w:num w:numId="1" w16cid:durableId="750393982">
+  <w:num w:numId="1">
     <w:abstractNumId w:val="2"/>
   </w:num>
-  <w:num w:numId="2" w16cid:durableId="944921987">
+  <w:num w:numId="2">
     <w:abstractNumId w:val="1"/>
   </w:num>
-  <w:num w:numId="3" w16cid:durableId="1601797029">
+  <w:num w:numId="3">
     <w:abstractNumId w:val="0"/>
   </w:num>
 </w:numbering>
 </file>
 
 <file path=word/styles.xml><?xml version="1.0" encoding="utf-8"?>
-<w:styles xmlns:mc="http://schemas.openxmlformats.org/markup-compatibility/2006" xmlns:r="http://schemas.openxmlformats.org/officeDocument/2006/relationships" xmlns:w="http://schemas.openxmlformats.org/wordprocessingml/2006/main" xmlns:w14="http://schemas.microsoft.com/office/word/2010/wordml" xmlns:w15="http://schemas.microsoft.com/office/word/2012/wordml" xmlns:w16cex="http://schemas.microsoft.com/office/word/2018/wordml/cex" xmlns:w16cid="http://schemas.microsoft.com/office/word/2016/wordml/cid" xmlns:w16="http://schemas.microsoft.com/office/word/2018/wordml" xmlns:w16du="http://schemas.microsoft.com/office/word/2023/wordml/word16du" xmlns:w16sdtdh="http://schemas.microsoft.com/office/word/2020/wordml/sdtdatahash" xmlns:w16se="http://schemas.microsoft.com/office/word/2015/wordml/symex" mc:Ignorable="w14 w15 w16se w16cid w16 w16cex w16sdtdh w16du">
+<w:styles xmlns:mc="http://schemas.openxmlformats.org/markup-compatibility/2006" xmlns:r="http://schemas.openxmlformats.org/officeDocument/2006/relationships" xmlns:w="http://schemas.openxmlformats.org/wordprocessingml/2006/main" xmlns:w14="http://schemas.microsoft.com/office/word/2010/wordml" xmlns:w15="http://schemas.microsoft.com/office/word/2012/wordml" xmlns:w16cex="http://schemas.microsoft.com/office/word/2018/wordml/cex" xmlns:w16cid="http://schemas.microsoft.com/office/word/2016/wordml/cid" xmlns:w16="http://schemas.microsoft.com/office/word/2018/wordml" xmlns:w16sdtdh="http://schemas.microsoft.com/office/word/2020/wordml/sdtdatahash" xmlns:w16se="http://schemas.microsoft.com/office/word/2015/wordml/symex" mc:Ignorable="w14 w15 w16se w16cid w16 w16cex w16sdtdh">
   <w:docDefaults>
     <w:rPrDefault>
       <w:rPr>
@@ -1041,17 +1089,17 @@
     <w:lsdException w:name="Unresolved Mention" w:semiHidden="1" w:unhideWhenUsed="1"/>
     <w:lsdException w:name="Smart Link" w:semiHidden="1" w:unhideWhenUsed="1"/>
   </w:latentStyles>
-  <w:style w:type="paragraph" w:default="1" w:styleId="Normal">
+  <w:style w:type="paragraph" w:default="1" w:styleId="Normaallaad">
     <w:name w:val="Normal"/>
     <w:qFormat/>
   </w:style>
-  <w:style w:type="character" w:default="1" w:styleId="DefaultParagraphFont">
+  <w:style w:type="character" w:default="1" w:styleId="Liguvaikefont">
     <w:name w:val="Default Paragraph Font"/>
     <w:uiPriority w:val="1"/>
     <w:semiHidden/>
     <w:unhideWhenUsed/>
   </w:style>
-  <w:style w:type="table" w:default="1" w:styleId="TableNormal">
+  <w:style w:type="table" w:default="1" w:styleId="Normaaltabel">
     <w:name w:val="Normal Table"/>
     <w:uiPriority w:val="99"/>
     <w:semiHidden/>
@@ -1066,15 +1114,15 @@
       </w:tblCellMar>
     </w:tblPr>
   </w:style>
-  <w:style w:type="numbering" w:default="1" w:styleId="NoList">
+  <w:style w:type="numbering" w:default="1" w:styleId="Loendita">
     <w:name w:val="No List"/>
     <w:uiPriority w:val="99"/>
     <w:semiHidden/>
     <w:unhideWhenUsed/>
   </w:style>
-  <w:style w:type="paragraph" w:styleId="ListParagraph">
+  <w:style w:type="paragraph" w:styleId="Loendilik">
     <w:name w:val="List Paragraph"/>
-    <w:basedOn w:val="Normal"/>
+    <w:basedOn w:val="Normaallaad"/>
     <w:uiPriority w:val="34"/>
     <w:qFormat/>
     <w:rsid w:val="00390677"/>
@@ -1083,7 +1131,7 @@
       <w:contextualSpacing/>
     </w:pPr>
   </w:style>
-  <w:style w:type="paragraph" w:styleId="Revision">
+  <w:style w:type="paragraph" w:styleId="Redaktsioon">
     <w:name w:val="Revision"/>
     <w:hidden/>
     <w:uiPriority w:val="99"/>

</xml_diff>

<commit_message>
added to game scope kodutöö
</commit_message>
<xml_diff>
--- a/Galactic Titans.docx
+++ b/Galactic Titans.docx
@@ -167,6 +167,15 @@
       <w:r>
         <w:t xml:space="preserve"> (TUNNIS)</w:t>
       </w:r>
+      <w:r>
+        <w:t xml:space="preserve"> </w:t>
+      </w:r>
+      <w:r>
+        <w:rPr>
+          <w:rFonts w:ascii="Segoe UI Emoji" w:hAnsi="Segoe UI Emoji" w:cs="Segoe UI Emoji"/>
+        </w:rPr>
+        <w:t>✅</w:t>
+      </w:r>
     </w:p>
     <w:p>
       <w:pPr>
@@ -207,6 +216,27 @@
         <w:rPr>
           <w:rFonts w:ascii="Segoe UI Emoji" w:hAnsi="Segoe UI Emoji" w:cs="Segoe UI Emoji"/>
         </w:rPr>
+        <w:t>✅</w:t>
+      </w:r>
+    </w:p>
+    <w:p>
+      <w:pPr>
+        <w:pStyle w:val="Loendilik"/>
+        <w:numPr>
+          <w:ilvl w:val="1"/>
+          <w:numId w:val="3"/>
+        </w:numPr>
+      </w:pPr>
+      <w:r>
+        <w:t>Igal kasutajal, on profiili-item backendis, kus hoitakse loendit, Titaanidest mis kasutajal on.</w:t>
+      </w:r>
+      <w:r>
+        <w:t xml:space="preserve"> </w:t>
+      </w:r>
+      <w:r>
+        <w:rPr>
+          <w:rFonts w:ascii="Segoe UI Emoji" w:hAnsi="Segoe UI Emoji" w:cs="Segoe UI Emoji"/>
+        </w:rPr>
         <w:t>❌</w:t>
       </w:r>
     </w:p>
@@ -214,12 +244,30 @@
       <w:pPr>
         <w:pStyle w:val="Loendilik"/>
         <w:numPr>
+          <w:ilvl w:val="0"/>
+          <w:numId w:val="3"/>
+        </w:numPr>
+        <w:rPr>
+          <w:highlight w:val="yellow"/>
+        </w:rPr>
+      </w:pPr>
+      <w:r>
+        <w:rPr>
+          <w:highlight w:val="yellow"/>
+        </w:rPr>
+        <w:t>Planeedid (KODUS)</w:t>
+      </w:r>
+    </w:p>
+    <w:p>
+      <w:pPr>
+        <w:pStyle w:val="Loendilik"/>
+        <w:numPr>
           <w:ilvl w:val="1"/>
           <w:numId w:val="3"/>
         </w:numPr>
       </w:pPr>
       <w:r>
-        <w:t>Igal kasutajal, on profiili-item backendis, kus hoitakse loendit, Titaanidest mis kasutajal on.</w:t>
+        <w:t>Planeedid</w:t>
       </w:r>
       <w:r>
         <w:t xml:space="preserve"> </w:t>
@@ -228,7 +276,64 @@
         <w:rPr>
           <w:rFonts w:ascii="Segoe UI Emoji" w:hAnsi="Segoe UI Emoji" w:cs="Segoe UI Emoji"/>
         </w:rPr>
-        <w:t>❌</w:t>
+        <w:t>✅</w:t>
+      </w:r>
+    </w:p>
+    <w:p>
+      <w:pPr>
+        <w:pStyle w:val="Loendilik"/>
+        <w:numPr>
+          <w:ilvl w:val="1"/>
+          <w:numId w:val="3"/>
+        </w:numPr>
+      </w:pPr>
+      <w:r>
+        <w:t>Planeetidel on ka pildid</w:t>
+      </w:r>
+      <w:r>
+        <w:t xml:space="preserve"> </w:t>
+      </w:r>
+      <w:r>
+        <w:rPr>
+          <w:rFonts w:ascii="Segoe UI Emoji" w:hAnsi="Segoe UI Emoji" w:cs="Segoe UI Emoji"/>
+        </w:rPr>
+        <w:t>✅</w:t>
+      </w:r>
+    </w:p>
+    <w:p>
+      <w:pPr>
+        <w:pStyle w:val="Loendilik"/>
+        <w:numPr>
+          <w:ilvl w:val="1"/>
+          <w:numId w:val="3"/>
+        </w:numPr>
+        <w:rPr>
+          <w:highlight w:val="lightGray"/>
+        </w:rPr>
+      </w:pPr>
+      <w:r>
+        <w:rPr>
+          <w:highlight w:val="lightGray"/>
+        </w:rPr>
+        <w:t>Tähesüsteemid (solar systems)</w:t>
+      </w:r>
+    </w:p>
+    <w:p>
+      <w:pPr>
+        <w:pStyle w:val="Loendilik"/>
+        <w:numPr>
+          <w:ilvl w:val="1"/>
+          <w:numId w:val="3"/>
+        </w:numPr>
+        <w:rPr>
+          <w:highlight w:val="lightGray"/>
+        </w:rPr>
+      </w:pPr>
+      <w:r>
+        <w:rPr>
+          <w:highlight w:val="lightGray"/>
+        </w:rPr>
+        <w:t>Mängu peagalaktika (Galaxy)</w:t>
       </w:r>
     </w:p>
     <w:p>
@@ -238,15 +343,12 @@
           <w:ilvl w:val="0"/>
           <w:numId w:val="3"/>
         </w:numPr>
-        <w:rPr>
-          <w:highlight w:val="yellow"/>
-        </w:rPr>
-      </w:pPr>
-      <w:r>
-        <w:rPr>
-          <w:highlight w:val="yellow"/>
-        </w:rPr>
-        <w:t>Planeedid (KODUS)</w:t>
+      </w:pPr>
+      <w:r>
+        <w:t>Email (TUNNIS)</w:t>
+      </w:r>
+      <w:r>
+        <w:t xml:space="preserve"> </w:t>
       </w:r>
     </w:p>
     <w:p>
@@ -257,11 +359,13 @@
           <w:numId w:val="3"/>
         </w:numPr>
       </w:pPr>
-      <w:r>
-        <w:t>Planeedid</w:t>
-      </w:r>
-      <w:r>
-        <w:t xml:space="preserve"> </w:t>
+      <w:proofErr w:type="spellStart"/>
+      <w:r>
+        <w:t>Admin</w:t>
+      </w:r>
+      <w:proofErr w:type="spellEnd"/>
+      <w:r>
+        <w:t xml:space="preserve"> saab kasutada emaili saatmise vaadet </w:t>
       </w:r>
       <w:r>
         <w:rPr>
@@ -279,10 +383,15 @@
         </w:numPr>
       </w:pPr>
       <w:r>
-        <w:t>Planeetidel on ka pildid</w:t>
-      </w:r>
-      <w:r>
-        <w:t xml:space="preserve"> </w:t>
+        <w:t xml:space="preserve">Mängija saab </w:t>
+      </w:r>
+      <w:proofErr w:type="spellStart"/>
+      <w:r>
+        <w:t>registreerimisconfirmation</w:t>
+      </w:r>
+      <w:proofErr w:type="spellEnd"/>
+      <w:r>
+        <w:t xml:space="preserve"> kirju </w:t>
       </w:r>
       <w:r>
         <w:rPr>
@@ -295,18 +404,24 @@
       <w:pPr>
         <w:pStyle w:val="Loendilik"/>
         <w:numPr>
+          <w:ilvl w:val="0"/>
+          <w:numId w:val="3"/>
+        </w:numPr>
+      </w:pPr>
+      <w:r>
+        <w:t>Mängijaprofiil (KODUS)</w:t>
+      </w:r>
+    </w:p>
+    <w:p>
+      <w:pPr>
+        <w:pStyle w:val="Loendilik"/>
+        <w:numPr>
           <w:ilvl w:val="1"/>
           <w:numId w:val="3"/>
         </w:numPr>
-        <w:rPr>
-          <w:highlight w:val="lightGray"/>
-        </w:rPr>
-      </w:pPr>
-      <w:r>
-        <w:rPr>
-          <w:highlight w:val="lightGray"/>
-        </w:rPr>
-        <w:t>Tähesüsteemid (solar systems)</w:t>
+      </w:pPr>
+      <w:r>
+        <w:t>Igal kasutajal on juures mängijaprofiil</w:t>
       </w:r>
     </w:p>
     <w:p>
@@ -316,37 +431,62 @@
           <w:ilvl w:val="1"/>
           <w:numId w:val="3"/>
         </w:numPr>
-        <w:rPr>
-          <w:highlight w:val="lightGray"/>
-        </w:rPr>
-      </w:pPr>
-      <w:r>
-        <w:rPr>
-          <w:highlight w:val="lightGray"/>
-        </w:rPr>
-        <w:t>Mängu peagalaktika (Galaxy)</w:t>
-      </w:r>
-    </w:p>
-    <w:p>
-      <w:pPr>
-        <w:pStyle w:val="Loendilik"/>
-        <w:numPr>
-          <w:ilvl w:val="0"/>
-          <w:numId w:val="3"/>
-        </w:numPr>
-      </w:pPr>
-      <w:r>
-        <w:t>Email (TUNNIS)</w:t>
-      </w:r>
-    </w:p>
-    <w:p>
-      <w:pPr>
-        <w:pStyle w:val="Loendilik"/>
-        <w:numPr>
-          <w:ilvl w:val="0"/>
-          <w:numId w:val="3"/>
-        </w:numPr>
-      </w:pPr>
+      </w:pPr>
+      <w:r>
+        <w:t>Kasutajale kuvatakse vaated vastavalt profiilile</w:t>
+      </w:r>
+    </w:p>
+    <w:p>
+      <w:pPr>
+        <w:pStyle w:val="Loendilik"/>
+        <w:numPr>
+          <w:ilvl w:val="1"/>
+          <w:numId w:val="3"/>
+        </w:numPr>
+      </w:pPr>
+      <w:r>
+        <w:t>mängijaprofiil</w:t>
+      </w:r>
+      <w:r>
+        <w:t xml:space="preserve"> on juures </w:t>
+      </w:r>
+      <w:proofErr w:type="spellStart"/>
+      <w:r>
+        <w:t>adminituvastus</w:t>
+      </w:r>
+      <w:proofErr w:type="spellEnd"/>
+      <w:r>
+        <w:t xml:space="preserve"> et kuvada:</w:t>
+      </w:r>
+    </w:p>
+    <w:p>
+      <w:pPr>
+        <w:pStyle w:val="Loendilik"/>
+        <w:numPr>
+          <w:ilvl w:val="2"/>
+          <w:numId w:val="3"/>
+        </w:numPr>
+      </w:pPr>
+      <w:r>
+        <w:t xml:space="preserve">adminile </w:t>
+      </w:r>
+      <w:proofErr w:type="spellStart"/>
+      <w:r>
+        <w:t>adminvaated</w:t>
+      </w:r>
+      <w:proofErr w:type="spellEnd"/>
+    </w:p>
+    <w:p>
+      <w:pPr>
+        <w:pStyle w:val="Loendilik"/>
+        <w:numPr>
+          <w:ilvl w:val="2"/>
+          <w:numId w:val="3"/>
+        </w:numPr>
+      </w:pPr>
+      <w:r>
+        <w:t>mängijale mängijavaated</w:t>
+      </w:r>
     </w:p>
     <w:p/>
     <w:p>
@@ -392,7 +532,7 @@
         <w:ind w:left="1440" w:hanging="360"/>
       </w:pPr>
     </w:lvl>
-    <w:lvl w:ilvl="2" w:tplc="0425001B" w:tentative="1">
+    <w:lvl w:ilvl="2" w:tplc="0425001B">
       <w:start w:val="1"/>
       <w:numFmt w:val="lowerRoman"/>
       <w:lvlText w:val="%3."/>

</xml_diff>

<commit_message>
Buttons are now hidden from a user, that has not logged in yet
</commit_message>
<xml_diff>
--- a/Galactic Titans.docx
+++ b/Galactic Titans.docx
@@ -442,6 +442,9 @@
       <w:r>
         <w:t>)</w:t>
       </w:r>
+      <w:r>
+        <w:t xml:space="preserve"> </w:t>
+      </w:r>
     </w:p>
     <w:p>
       <w:pPr>
@@ -454,6 +457,15 @@
       <w:r>
         <w:t>Igal kasutajal on juures mängijaprofiil</w:t>
       </w:r>
+      <w:r>
+        <w:t xml:space="preserve"> </w:t>
+      </w:r>
+      <w:r>
+        <w:rPr>
+          <w:rFonts w:ascii="Segoe UI Emoji" w:hAnsi="Segoe UI Emoji" w:cs="Segoe UI Emoji"/>
+        </w:rPr>
+        <w:t>✅</w:t>
+      </w:r>
     </w:p>
     <w:p>
       <w:pPr>
@@ -466,6 +478,15 @@
       <w:r>
         <w:t>Profiil genereeritakse siis kui kasutaja registreerub</w:t>
       </w:r>
+      <w:r>
+        <w:t xml:space="preserve"> </w:t>
+      </w:r>
+      <w:r>
+        <w:rPr>
+          <w:rFonts w:ascii="Segoe UI Emoji" w:hAnsi="Segoe UI Emoji" w:cs="Segoe UI Emoji"/>
+        </w:rPr>
+        <w:t>✅</w:t>
+      </w:r>
     </w:p>
     <w:p>
       <w:pPr>
@@ -478,6 +499,15 @@
       <w:r>
         <w:t>Esimese asjana kuvatakse profiiliseadistusvaade</w:t>
       </w:r>
+      <w:r>
+        <w:t xml:space="preserve"> </w:t>
+      </w:r>
+      <w:r>
+        <w:rPr>
+          <w:rFonts w:ascii="Segoe UI Emoji" w:hAnsi="Segoe UI Emoji" w:cs="Segoe UI Emoji"/>
+        </w:rPr>
+        <w:t>✅</w:t>
+      </w:r>
     </w:p>
     <w:p>
       <w:pPr>
@@ -566,10 +596,7 @@
         </w:numPr>
       </w:pPr>
       <w:r>
-        <w:t>Mängijavaade</w:t>
-      </w:r>
-      <w:r>
-        <w:t>[KODUS]</w:t>
+        <w:t>Mängijavaade[KODUS]</w:t>
       </w:r>
     </w:p>
     <w:p>
@@ -1549,10 +1576,7 @@
       </w:r>
       <w:proofErr w:type="spellEnd"/>
       <w:r>
-        <w:t xml:space="preserve"> ei maksta</w:t>
-      </w:r>
-      <w:r>
-        <w:t xml:space="preserve">, ning kontrolleris teostatakse </w:t>
+        <w:t xml:space="preserve"> ei maksta, ning kontrolleris teostatakse </w:t>
       </w:r>
       <w:proofErr w:type="spellStart"/>
       <w:r>
@@ -1592,10 +1616,7 @@
       </w:r>
       <w:proofErr w:type="spellEnd"/>
       <w:r>
-        <w:t>)</w:t>
-      </w:r>
-      <w:r>
-        <w:t>. Lugu lõpetatakse</w:t>
+        <w:t>). Lugu lõpetatakse</w:t>
       </w:r>
     </w:p>
     <w:p>

</xml_diff>

<commit_message>
Implemented reading of relevand playerprofile in _layout, utilising to display a screenname instead of user email
This example can also be employed later when reading info in players main view
</commit_message>
<xml_diff>
--- a/Galactic Titans.docx
+++ b/Galactic Titans.docx
@@ -3,20 +3,48 @@
 <w:document xmlns:wpc="http://schemas.microsoft.com/office/word/2010/wordprocessingCanvas" xmlns:cx="http://schemas.microsoft.com/office/drawing/2014/chartex" xmlns:cx1="http://schemas.microsoft.com/office/drawing/2015/9/8/chartex" xmlns:cx2="http://schemas.microsoft.com/office/drawing/2015/10/21/chartex" xmlns:cx3="http://schemas.microsoft.com/office/drawing/2016/5/9/chartex" xmlns:cx4="http://schemas.microsoft.com/office/drawing/2016/5/10/chartex" xmlns:cx5="http://schemas.microsoft.com/office/drawing/2016/5/11/chartex" xmlns:cx6="http://schemas.microsoft.com/office/drawing/2016/5/12/chartex" xmlns:cx7="http://schemas.microsoft.com/office/drawing/2016/5/13/chartex" xmlns:cx8="http://schemas.microsoft.com/office/drawing/2016/5/14/chartex" xmlns:mc="http://schemas.openxmlformats.org/markup-compatibility/2006" xmlns:aink="http://schemas.microsoft.com/office/drawing/2016/ink" xmlns:am3d="http://schemas.microsoft.com/office/drawing/2017/model3d" xmlns:o="urn:schemas-microsoft-com:office:office" xmlns:r="http://schemas.openxmlformats.org/officeDocument/2006/relationships" xmlns:m="http://schemas.openxmlformats.org/officeDocument/2006/math" xmlns:v="urn:schemas-microsoft-com:vml" xmlns:wp14="http://schemas.microsoft.com/office/word/2010/wordprocessingDrawing" xmlns:wp="http://schemas.openxmlformats.org/drawingml/2006/wordprocessingDrawing" xmlns:w10="urn:schemas-microsoft-com:office:word" xmlns:w="http://schemas.openxmlformats.org/wordprocessingml/2006/main" xmlns:w14="http://schemas.microsoft.com/office/word/2010/wordml" xmlns:w15="http://schemas.microsoft.com/office/word/2012/wordml" xmlns:w16cex="http://schemas.microsoft.com/office/word/2018/wordml/cex" xmlns:w16cid="http://schemas.microsoft.com/office/word/2016/wordml/cid" xmlns:w16="http://schemas.microsoft.com/office/word/2018/wordml" xmlns:w16sdtdh="http://schemas.microsoft.com/office/word/2020/wordml/sdtdatahash" xmlns:w16se="http://schemas.microsoft.com/office/word/2015/wordml/symex" xmlns:wpg="http://schemas.microsoft.com/office/word/2010/wordprocessingGroup" xmlns:wpi="http://schemas.microsoft.com/office/word/2010/wordprocessingInk" xmlns:wne="http://schemas.microsoft.com/office/word/2006/wordml" xmlns:wps="http://schemas.microsoft.com/office/word/2010/wordprocessingShape" mc:Ignorable="w14 w15 w16se w16cid w16 w16cex w16sdtdh wp14">
   <w:body>
     <w:p>
-      <w:r>
-        <w:t>Galactic Titans</w:t>
-      </w:r>
-    </w:p>
-    <w:p>
-      <w:r>
-        <w:t xml:space="preserve">1v1 pvp async mäng, kus mängijad omavad titaane, planeete ning saavad olla </w:t>
-      </w:r>
+      <w:proofErr w:type="spellStart"/>
+      <w:r>
+        <w:t>Galactic</w:t>
+      </w:r>
+      <w:proofErr w:type="spellEnd"/>
+      <w:r>
+        <w:t xml:space="preserve"> </w:t>
+      </w:r>
+      <w:proofErr w:type="spellStart"/>
+      <w:r>
+        <w:t>Titans</w:t>
+      </w:r>
+      <w:proofErr w:type="spellEnd"/>
+    </w:p>
+    <w:p>
+      <w:r>
+        <w:t xml:space="preserve">1v1 </w:t>
+      </w:r>
+      <w:proofErr w:type="spellStart"/>
+      <w:r>
+        <w:t>pvp</w:t>
+      </w:r>
+      <w:proofErr w:type="spellEnd"/>
+      <w:r>
+        <w:t xml:space="preserve"> </w:t>
+      </w:r>
+      <w:proofErr w:type="spellStart"/>
+      <w:r>
+        <w:t>async</w:t>
+      </w:r>
+      <w:proofErr w:type="spellEnd"/>
+      <w:r>
+        <w:t xml:space="preserve"> mäng, kus mängijad omavad titaane, planeete ning saavad olla </w:t>
+      </w:r>
+      <w:proofErr w:type="spellStart"/>
       <w:r>
         <w:rPr>
           <w:strike/>
         </w:rPr>
         <w:t>faktsioonis</w:t>
       </w:r>
+      <w:proofErr w:type="spellEnd"/>
       <w:r>
         <w:t xml:space="preserve"> või soolo.</w:t>
       </w:r>
@@ -47,9 +75,11 @@
           <w:numId w:val="1"/>
         </w:numPr>
       </w:pPr>
+      <w:proofErr w:type="spellStart"/>
       <w:r>
         <w:t>Inventory</w:t>
       </w:r>
+      <w:proofErr w:type="spellEnd"/>
     </w:p>
     <w:p>
       <w:pPr>
@@ -98,8 +128,21 @@
           <w:numId w:val="3"/>
         </w:numPr>
       </w:pPr>
-      <w:r>
-        <w:t>Backendis on objekt, mis hoiab (inventory, titaanid, planeedid)</w:t>
+      <w:proofErr w:type="spellStart"/>
+      <w:r>
+        <w:t>Backendis</w:t>
+      </w:r>
+      <w:proofErr w:type="spellEnd"/>
+      <w:r>
+        <w:t xml:space="preserve"> on objekt, mis hoiab (</w:t>
+      </w:r>
+      <w:proofErr w:type="spellStart"/>
+      <w:r>
+        <w:t>inventory</w:t>
+      </w:r>
+      <w:proofErr w:type="spellEnd"/>
+      <w:r>
+        <w:t>, titaanid, planeedid)</w:t>
       </w:r>
       <w:r>
         <w:t xml:space="preserve"> </w:t>
@@ -228,7 +271,23 @@
         </w:numPr>
       </w:pPr>
       <w:r>
-        <w:t>Igal kasutajal, on profiili-item backendis, kus hoitakse loendit, Titaanidest mis kasutajal on.</w:t>
+        <w:t>Igal kasutajal, on profiili-</w:t>
+      </w:r>
+      <w:proofErr w:type="spellStart"/>
+      <w:r>
+        <w:t>item</w:t>
+      </w:r>
+      <w:proofErr w:type="spellEnd"/>
+      <w:r>
+        <w:t xml:space="preserve"> </w:t>
+      </w:r>
+      <w:proofErr w:type="spellStart"/>
+      <w:r>
+        <w:t>backendis</w:t>
+      </w:r>
+      <w:proofErr w:type="spellEnd"/>
+      <w:r>
+        <w:t>, kus hoitakse loendit, Titaanidest mis kasutajal on.</w:t>
       </w:r>
       <w:r>
         <w:t xml:space="preserve"> </w:t>
@@ -312,7 +371,23 @@
         </w:numPr>
       </w:pPr>
       <w:r>
-        <w:t>Tähesüsteemid (solar systems)</w:t>
+        <w:t>Tähesüsteemid (</w:t>
+      </w:r>
+      <w:proofErr w:type="spellStart"/>
+      <w:r>
+        <w:t>solar</w:t>
+      </w:r>
+      <w:proofErr w:type="spellEnd"/>
+      <w:r>
+        <w:t xml:space="preserve"> </w:t>
+      </w:r>
+      <w:proofErr w:type="spellStart"/>
+      <w:r>
+        <w:t>systems</w:t>
+      </w:r>
+      <w:proofErr w:type="spellEnd"/>
+      <w:r>
+        <w:t>)</w:t>
       </w:r>
       <w:r>
         <w:t xml:space="preserve"> </w:t>
@@ -368,8 +443,13 @@
           <w:numId w:val="3"/>
         </w:numPr>
       </w:pPr>
-      <w:r>
-        <w:t xml:space="preserve">Admin saab kasutada emaili saatmise vaadet </w:t>
+      <w:proofErr w:type="spellStart"/>
+      <w:r>
+        <w:t>Admin</w:t>
+      </w:r>
+      <w:proofErr w:type="spellEnd"/>
+      <w:r>
+        <w:t xml:space="preserve"> saab kasutada emaili saatmise vaadet </w:t>
       </w:r>
       <w:r>
         <w:rPr>
@@ -387,7 +467,15 @@
         </w:numPr>
       </w:pPr>
       <w:r>
-        <w:t xml:space="preserve">Mängija saab registreerimisconfirmation kirju </w:t>
+        <w:t xml:space="preserve">Mängija saab </w:t>
+      </w:r>
+      <w:proofErr w:type="spellStart"/>
+      <w:r>
+        <w:t>registreerimisconfirmation</w:t>
+      </w:r>
+      <w:proofErr w:type="spellEnd"/>
+      <w:r>
+        <w:t xml:space="preserve"> kirju </w:t>
       </w:r>
       <w:r>
         <w:rPr>
@@ -491,6 +579,15 @@
       <w:r>
         <w:t>Kasutajale kuvatakse vaated vastavalt profiilile</w:t>
       </w:r>
+      <w:r>
+        <w:t xml:space="preserve"> </w:t>
+      </w:r>
+      <w:r>
+        <w:rPr>
+          <w:rFonts w:ascii="Segoe UI Emoji" w:hAnsi="Segoe UI Emoji" w:cs="Segoe UI Emoji"/>
+        </w:rPr>
+        <w:t>✅</w:t>
+      </w:r>
     </w:p>
     <w:p>
       <w:pPr>
@@ -501,28 +598,24 @@
         </w:numPr>
       </w:pPr>
       <w:r>
-        <w:t>mängijaprofiil on juures adminituvastus et kuvada:</w:t>
+        <w:t xml:space="preserve">mängijaprofiil on juures </w:t>
+      </w:r>
+      <w:proofErr w:type="spellStart"/>
+      <w:r>
+        <w:t>adminituvastus</w:t>
+      </w:r>
+      <w:proofErr w:type="spellEnd"/>
+      <w:r>
+        <w:t xml:space="preserve"> et kuvada:</w:t>
       </w:r>
       <w:r>
         <w:t xml:space="preserve"> </w:t>
       </w:r>
       <w:r>
         <w:rPr>
-          <mc:AlternateContent>
-            <mc:Choice Requires="w16se"/>
-            <mc:Fallback>
-              <w:rFonts w:ascii="Segoe UI Emoji" w:eastAsia="Segoe UI Emoji" w:hAnsi="Segoe UI Emoji" w:cs="Segoe UI Emoji"/>
-            </mc:Fallback>
-          </mc:AlternateContent>
+          <w:rFonts w:ascii="Segoe UI Emoji" w:hAnsi="Segoe UI Emoji" w:cs="Segoe UI Emoji"/>
         </w:rPr>
-        <mc:AlternateContent>
-          <mc:Choice Requires="w16se">
-            <w16se:symEx w16se:font="Segoe UI Emoji" w16se:char="26A0"/>
-          </mc:Choice>
-          <mc:Fallback>
-            <w:t>⚠</w:t>
-          </mc:Fallback>
-        </mc:AlternateContent>
+        <w:t>✅</w:t>
       </w:r>
     </w:p>
     <w:p>
@@ -534,7 +627,21 @@
         </w:numPr>
       </w:pPr>
       <w:r>
-        <w:t>adminile adminvaated</w:t>
+        <w:t xml:space="preserve">adminile </w:t>
+      </w:r>
+      <w:proofErr w:type="spellStart"/>
+      <w:r>
+        <w:t>adminvaated</w:t>
+      </w:r>
+      <w:proofErr w:type="spellEnd"/>
+      <w:r>
+        <w:t xml:space="preserve"> </w:t>
+      </w:r>
+      <w:r>
+        <w:rPr>
+          <w:rFonts w:ascii="Segoe UI Emoji" w:hAnsi="Segoe UI Emoji" w:cs="Segoe UI Emoji"/>
+        </w:rPr>
+        <w:t>✅</w:t>
       </w:r>
     </w:p>
     <w:p>
@@ -548,6 +655,15 @@
       <w:r>
         <w:t>mängijale mängijavaated</w:t>
       </w:r>
+      <w:r>
+        <w:t xml:space="preserve"> </w:t>
+      </w:r>
+      <w:r>
+        <w:rPr>
+          <w:rFonts w:ascii="Segoe UI Emoji" w:hAnsi="Segoe UI Emoji" w:cs="Segoe UI Emoji"/>
+        </w:rPr>
+        <w:t>✅</w:t>
+      </w:r>
     </w:p>
     <w:p>
       <w:pPr>
@@ -557,8 +673,13 @@
           <w:numId w:val="3"/>
         </w:numPr>
       </w:pPr>
-      <w:r>
-        <w:t>Gameloop [JAGATUD]</w:t>
+      <w:proofErr w:type="spellStart"/>
+      <w:r>
+        <w:t>Gameloop</w:t>
+      </w:r>
+      <w:proofErr w:type="spellEnd"/>
+      <w:r>
+        <w:t xml:space="preserve"> [JAGATUD]</w:t>
       </w:r>
     </w:p>
     <w:p>
@@ -586,7 +707,15 @@
       </w:r>
       <w:r>
         <w:br/>
-        <w:t>Galaxy &lt;-&gt; Solar System &lt;-&gt; Planet</w:t>
+        <w:t xml:space="preserve">Galaxy &lt;-&gt; </w:t>
+      </w:r>
+      <w:proofErr w:type="spellStart"/>
+      <w:r>
+        <w:t>Solar</w:t>
+      </w:r>
+      <w:proofErr w:type="spellEnd"/>
+      <w:r>
+        <w:t xml:space="preserve"> System &lt;-&gt; Planet</w:t>
       </w:r>
     </w:p>
     <w:p>
@@ -609,9 +738,11 @@
           <w:numId w:val="3"/>
         </w:numPr>
       </w:pPr>
+      <w:proofErr w:type="spellStart"/>
       <w:r>
         <w:t>AttackView</w:t>
       </w:r>
+      <w:proofErr w:type="spellEnd"/>
     </w:p>
     <w:p>
       <w:pPr>
@@ -629,11 +760,32 @@
       <w:pPr>
         <w:pStyle w:val="Loendilik"/>
         <w:numPr>
+          <w:ilvl w:val="3"/>
+          <w:numId w:val="3"/>
+        </w:numPr>
+      </w:pPr>
+      <w:r>
+        <w:t xml:space="preserve">Mängija ei oma Titaani alust, Mängija omab ainult </w:t>
+      </w:r>
+      <w:proofErr w:type="spellStart"/>
+      <w:r>
+        <w:t>TitanOwnership</w:t>
+      </w:r>
+      <w:proofErr w:type="spellEnd"/>
+      <w:r>
+        <w:t>-e</w:t>
+      </w:r>
+    </w:p>
+    <w:p>
+      <w:pPr>
+        <w:pStyle w:val="Loendilik"/>
+        <w:numPr>
           <w:ilvl w:val="2"/>
           <w:numId w:val="3"/>
         </w:numPr>
       </w:pPr>
       <w:r>
+        <w:lastRenderedPageBreak/>
         <w:t>Mängija saab hankida uusi titaane</w:t>
       </w:r>
     </w:p>
@@ -645,9 +797,21 @@
           <w:numId w:val="3"/>
         </w:numPr>
       </w:pPr>
-      <w:r>
-        <w:lastRenderedPageBreak/>
-        <w:t>Story Quest mis on juhuarvu abil genereeritud ettekirjutatud vaadete ja tegevuste nimekirjast.</w:t>
+      <w:proofErr w:type="spellStart"/>
+      <w:r>
+        <w:t>Story</w:t>
+      </w:r>
+      <w:proofErr w:type="spellEnd"/>
+      <w:r>
+        <w:t xml:space="preserve"> </w:t>
+      </w:r>
+      <w:proofErr w:type="spellStart"/>
+      <w:r>
+        <w:t>Quest</w:t>
+      </w:r>
+      <w:proofErr w:type="spellEnd"/>
+      <w:r>
+        <w:t xml:space="preserve"> mis on juhuarvu abil genereeritud ettekirjutatud vaadete ja tegevuste nimekirjast.</w:t>
       </w:r>
     </w:p>
     <w:p>
@@ -659,7 +823,15 @@
         </w:numPr>
       </w:pPr>
       <w:r>
-        <w:t>Ostab Creditite abil uusi titaane</w:t>
+        <w:t xml:space="preserve">Ostab </w:t>
+      </w:r>
+      <w:proofErr w:type="spellStart"/>
+      <w:r>
+        <w:t>Creditite</w:t>
+      </w:r>
+      <w:proofErr w:type="spellEnd"/>
+      <w:r>
+        <w:t xml:space="preserve"> abil uusi titaane</w:t>
       </w:r>
     </w:p>
     <w:p>
@@ -684,6 +856,38 @@
       <w:pPr>
         <w:pStyle w:val="Loendilik"/>
         <w:numPr>
+          <w:ilvl w:val="3"/>
+          <w:numId w:val="3"/>
+        </w:numPr>
+        <w:rPr>
+          <w:color w:val="FF0000"/>
+        </w:rPr>
+      </w:pPr>
+      <w:r>
+        <w:rPr>
+          <w:color w:val="FF0000"/>
+        </w:rPr>
+        <w:t>Programm genereerib uuele kasutajale Titani (</w:t>
+      </w:r>
+      <w:proofErr w:type="spellStart"/>
+      <w:r>
+        <w:rPr>
+          <w:color w:val="FF0000"/>
+        </w:rPr>
+        <w:t>Titanownershipi</w:t>
+      </w:r>
+      <w:proofErr w:type="spellEnd"/>
+      <w:r>
+        <w:rPr>
+          <w:color w:val="FF0000"/>
+        </w:rPr>
+        <w:t xml:space="preserve"> näol)</w:t>
+      </w:r>
+    </w:p>
+    <w:p>
+      <w:pPr>
+        <w:pStyle w:val="Loendilik"/>
+        <w:numPr>
           <w:ilvl w:val="2"/>
           <w:numId w:val="3"/>
         </w:numPr>
@@ -700,8 +904,13 @@
           <w:numId w:val="3"/>
         </w:numPr>
       </w:pPr>
-      <w:r>
-        <w:t>StoryQuest [KLASSIS]</w:t>
+      <w:proofErr w:type="spellStart"/>
+      <w:r>
+        <w:t>StoryQuest</w:t>
+      </w:r>
+      <w:proofErr w:type="spellEnd"/>
+      <w:r>
+        <w:t xml:space="preserve"> [KLASSIS]</w:t>
       </w:r>
     </w:p>
     <w:p>
@@ -724,9 +933,19 @@
           <w:numId w:val="3"/>
         </w:numPr>
       </w:pPr>
-      <w:r>
-        <w:t>Name of Event</w:t>
-      </w:r>
+      <w:proofErr w:type="spellStart"/>
+      <w:r>
+        <w:t>Name</w:t>
+      </w:r>
+      <w:proofErr w:type="spellEnd"/>
+      <w:r>
+        <w:t xml:space="preserve"> of </w:t>
+      </w:r>
+      <w:proofErr w:type="spellStart"/>
+      <w:r>
+        <w:t>Event</w:t>
+      </w:r>
+      <w:proofErr w:type="spellEnd"/>
     </w:p>
     <w:p>
       <w:pPr>
@@ -748,9 +967,11 @@
           <w:numId w:val="3"/>
         </w:numPr>
       </w:pPr>
+      <w:proofErr w:type="spellStart"/>
       <w:r>
         <w:t>Text</w:t>
       </w:r>
+      <w:proofErr w:type="spellEnd"/>
     </w:p>
     <w:p>
       <w:pPr>
@@ -760,9 +981,11 @@
           <w:numId w:val="3"/>
         </w:numPr>
       </w:pPr>
+      <w:proofErr w:type="spellStart"/>
       <w:r>
         <w:t>Options</w:t>
       </w:r>
+      <w:proofErr w:type="spellEnd"/>
     </w:p>
     <w:p>
       <w:pPr>
@@ -799,9 +1022,27 @@
               <w:pStyle w:val="Loendilik"/>
               <w:ind w:left="0"/>
             </w:pPr>
-            <w:r>
-              <w:t>Storyname: A useful fool</w:t>
-            </w:r>
+            <w:proofErr w:type="spellStart"/>
+            <w:r>
+              <w:t>Storyname</w:t>
+            </w:r>
+            <w:proofErr w:type="spellEnd"/>
+            <w:r>
+              <w:t xml:space="preserve">: A </w:t>
+            </w:r>
+            <w:proofErr w:type="spellStart"/>
+            <w:r>
+              <w:t>useful</w:t>
+            </w:r>
+            <w:proofErr w:type="spellEnd"/>
+            <w:r>
+              <w:t xml:space="preserve"> </w:t>
+            </w:r>
+            <w:proofErr w:type="spellStart"/>
+            <w:r>
+              <w:t>fool</w:t>
+            </w:r>
+            <w:proofErr w:type="spellEnd"/>
           </w:p>
         </w:tc>
       </w:tr>
@@ -831,11 +1072,448 @@
               <w:pStyle w:val="Loendilik"/>
               <w:ind w:left="0"/>
             </w:pPr>
-            <w:r>
-              <w:t>You come across a vaga</w:t>
-            </w:r>
-            <w:r>
-              <w:t>bond in a distant system [this.system] he offers you a suspicious, yet small object. He claims it has traveled far and wide, but cannot find the key to open it. Hei s sellingi t because to run such a foolish quest for most of their life, has been for not, and is sellingi t to enjoy what little he can get for it. What do you do?</w:t>
+            <w:proofErr w:type="spellStart"/>
+            <w:r>
+              <w:t>You</w:t>
+            </w:r>
+            <w:proofErr w:type="spellEnd"/>
+            <w:r>
+              <w:t xml:space="preserve"> </w:t>
+            </w:r>
+            <w:proofErr w:type="spellStart"/>
+            <w:r>
+              <w:t>come</w:t>
+            </w:r>
+            <w:proofErr w:type="spellEnd"/>
+            <w:r>
+              <w:t xml:space="preserve"> </w:t>
+            </w:r>
+            <w:proofErr w:type="spellStart"/>
+            <w:r>
+              <w:t>across</w:t>
+            </w:r>
+            <w:proofErr w:type="spellEnd"/>
+            <w:r>
+              <w:t xml:space="preserve"> a </w:t>
+            </w:r>
+            <w:proofErr w:type="spellStart"/>
+            <w:r>
+              <w:t>vaga</w:t>
+            </w:r>
+            <w:r>
+              <w:t>bond</w:t>
+            </w:r>
+            <w:proofErr w:type="spellEnd"/>
+            <w:r>
+              <w:t xml:space="preserve"> in a </w:t>
+            </w:r>
+            <w:proofErr w:type="spellStart"/>
+            <w:r>
+              <w:t>distant</w:t>
+            </w:r>
+            <w:proofErr w:type="spellEnd"/>
+            <w:r>
+              <w:t xml:space="preserve"> </w:t>
+            </w:r>
+            <w:proofErr w:type="spellStart"/>
+            <w:r>
+              <w:t>system</w:t>
+            </w:r>
+            <w:proofErr w:type="spellEnd"/>
+            <w:r>
+              <w:t xml:space="preserve"> [</w:t>
+            </w:r>
+            <w:proofErr w:type="spellStart"/>
+            <w:r>
+              <w:t>this.system</w:t>
+            </w:r>
+            <w:proofErr w:type="spellEnd"/>
+            <w:r>
+              <w:t xml:space="preserve">] </w:t>
+            </w:r>
+            <w:proofErr w:type="spellStart"/>
+            <w:r>
+              <w:t>he</w:t>
+            </w:r>
+            <w:proofErr w:type="spellEnd"/>
+            <w:r>
+              <w:t xml:space="preserve"> </w:t>
+            </w:r>
+            <w:proofErr w:type="spellStart"/>
+            <w:r>
+              <w:t>offers</w:t>
+            </w:r>
+            <w:proofErr w:type="spellEnd"/>
+            <w:r>
+              <w:t xml:space="preserve"> </w:t>
+            </w:r>
+            <w:proofErr w:type="spellStart"/>
+            <w:r>
+              <w:t>you</w:t>
+            </w:r>
+            <w:proofErr w:type="spellEnd"/>
+            <w:r>
+              <w:t xml:space="preserve"> a </w:t>
+            </w:r>
+            <w:proofErr w:type="spellStart"/>
+            <w:r>
+              <w:t>suspicious</w:t>
+            </w:r>
+            <w:proofErr w:type="spellEnd"/>
+            <w:r>
+              <w:t xml:space="preserve">, </w:t>
+            </w:r>
+            <w:proofErr w:type="spellStart"/>
+            <w:r>
+              <w:t>yet</w:t>
+            </w:r>
+            <w:proofErr w:type="spellEnd"/>
+            <w:r>
+              <w:t xml:space="preserve"> </w:t>
+            </w:r>
+            <w:proofErr w:type="spellStart"/>
+            <w:r>
+              <w:t>small</w:t>
+            </w:r>
+            <w:proofErr w:type="spellEnd"/>
+            <w:r>
+              <w:t xml:space="preserve"> </w:t>
+            </w:r>
+            <w:proofErr w:type="spellStart"/>
+            <w:r>
+              <w:t>object</w:t>
+            </w:r>
+            <w:proofErr w:type="spellEnd"/>
+            <w:r>
+              <w:t xml:space="preserve">. </w:t>
+            </w:r>
+            <w:proofErr w:type="spellStart"/>
+            <w:r>
+              <w:t>He</w:t>
+            </w:r>
+            <w:proofErr w:type="spellEnd"/>
+            <w:r>
+              <w:t xml:space="preserve"> </w:t>
+            </w:r>
+            <w:proofErr w:type="spellStart"/>
+            <w:r>
+              <w:t>claims</w:t>
+            </w:r>
+            <w:proofErr w:type="spellEnd"/>
+            <w:r>
+              <w:t xml:space="preserve"> </w:t>
+            </w:r>
+            <w:proofErr w:type="spellStart"/>
+            <w:r>
+              <w:t>it</w:t>
+            </w:r>
+            <w:proofErr w:type="spellEnd"/>
+            <w:r>
+              <w:t xml:space="preserve"> </w:t>
+            </w:r>
+            <w:proofErr w:type="spellStart"/>
+            <w:r>
+              <w:t>has</w:t>
+            </w:r>
+            <w:proofErr w:type="spellEnd"/>
+            <w:r>
+              <w:t xml:space="preserve"> </w:t>
+            </w:r>
+            <w:proofErr w:type="spellStart"/>
+            <w:r>
+              <w:t>traveled</w:t>
+            </w:r>
+            <w:proofErr w:type="spellEnd"/>
+            <w:r>
+              <w:t xml:space="preserve"> </w:t>
+            </w:r>
+            <w:proofErr w:type="spellStart"/>
+            <w:r>
+              <w:t>far</w:t>
+            </w:r>
+            <w:proofErr w:type="spellEnd"/>
+            <w:r>
+              <w:t xml:space="preserve"> and </w:t>
+            </w:r>
+            <w:proofErr w:type="spellStart"/>
+            <w:r>
+              <w:t>wide</w:t>
+            </w:r>
+            <w:proofErr w:type="spellEnd"/>
+            <w:r>
+              <w:t xml:space="preserve">, </w:t>
+            </w:r>
+            <w:proofErr w:type="spellStart"/>
+            <w:r>
+              <w:t>but</w:t>
+            </w:r>
+            <w:proofErr w:type="spellEnd"/>
+            <w:r>
+              <w:t xml:space="preserve"> </w:t>
+            </w:r>
+            <w:proofErr w:type="spellStart"/>
+            <w:r>
+              <w:t>cannot</w:t>
+            </w:r>
+            <w:proofErr w:type="spellEnd"/>
+            <w:r>
+              <w:t xml:space="preserve"> </w:t>
+            </w:r>
+            <w:proofErr w:type="spellStart"/>
+            <w:r>
+              <w:t>find</w:t>
+            </w:r>
+            <w:proofErr w:type="spellEnd"/>
+            <w:r>
+              <w:t xml:space="preserve"> </w:t>
+            </w:r>
+            <w:proofErr w:type="spellStart"/>
+            <w:r>
+              <w:t>the</w:t>
+            </w:r>
+            <w:proofErr w:type="spellEnd"/>
+            <w:r>
+              <w:t xml:space="preserve"> </w:t>
+            </w:r>
+            <w:proofErr w:type="spellStart"/>
+            <w:r>
+              <w:t>key</w:t>
+            </w:r>
+            <w:proofErr w:type="spellEnd"/>
+            <w:r>
+              <w:t xml:space="preserve"> </w:t>
+            </w:r>
+            <w:proofErr w:type="spellStart"/>
+            <w:r>
+              <w:t>to</w:t>
+            </w:r>
+            <w:proofErr w:type="spellEnd"/>
+            <w:r>
+              <w:t xml:space="preserve"> </w:t>
+            </w:r>
+            <w:proofErr w:type="spellStart"/>
+            <w:r>
+              <w:t>open</w:t>
+            </w:r>
+            <w:proofErr w:type="spellEnd"/>
+            <w:r>
+              <w:t xml:space="preserve"> </w:t>
+            </w:r>
+            <w:proofErr w:type="spellStart"/>
+            <w:r>
+              <w:t>it</w:t>
+            </w:r>
+            <w:proofErr w:type="spellEnd"/>
+            <w:r>
+              <w:t xml:space="preserve">. Hei s sellingi t </w:t>
+            </w:r>
+            <w:proofErr w:type="spellStart"/>
+            <w:r>
+              <w:t>because</w:t>
+            </w:r>
+            <w:proofErr w:type="spellEnd"/>
+            <w:r>
+              <w:t xml:space="preserve"> </w:t>
+            </w:r>
+            <w:proofErr w:type="spellStart"/>
+            <w:r>
+              <w:t>to</w:t>
+            </w:r>
+            <w:proofErr w:type="spellEnd"/>
+            <w:r>
+              <w:t xml:space="preserve"> </w:t>
+            </w:r>
+            <w:proofErr w:type="spellStart"/>
+            <w:r>
+              <w:t>run</w:t>
+            </w:r>
+            <w:proofErr w:type="spellEnd"/>
+            <w:r>
+              <w:t xml:space="preserve"> </w:t>
+            </w:r>
+            <w:proofErr w:type="spellStart"/>
+            <w:r>
+              <w:t>such</w:t>
+            </w:r>
+            <w:proofErr w:type="spellEnd"/>
+            <w:r>
+              <w:t xml:space="preserve"> a </w:t>
+            </w:r>
+            <w:proofErr w:type="spellStart"/>
+            <w:r>
+              <w:t>foolish</w:t>
+            </w:r>
+            <w:proofErr w:type="spellEnd"/>
+            <w:r>
+              <w:t xml:space="preserve"> </w:t>
+            </w:r>
+            <w:proofErr w:type="spellStart"/>
+            <w:r>
+              <w:t>quest</w:t>
+            </w:r>
+            <w:proofErr w:type="spellEnd"/>
+            <w:r>
+              <w:t xml:space="preserve"> </w:t>
+            </w:r>
+            <w:proofErr w:type="spellStart"/>
+            <w:r>
+              <w:t>for</w:t>
+            </w:r>
+            <w:proofErr w:type="spellEnd"/>
+            <w:r>
+              <w:t xml:space="preserve"> </w:t>
+            </w:r>
+            <w:proofErr w:type="spellStart"/>
+            <w:r>
+              <w:t>most</w:t>
+            </w:r>
+            <w:proofErr w:type="spellEnd"/>
+            <w:r>
+              <w:t xml:space="preserve"> of </w:t>
+            </w:r>
+            <w:proofErr w:type="spellStart"/>
+            <w:r>
+              <w:t>their</w:t>
+            </w:r>
+            <w:proofErr w:type="spellEnd"/>
+            <w:r>
+              <w:t xml:space="preserve"> </w:t>
+            </w:r>
+            <w:proofErr w:type="spellStart"/>
+            <w:r>
+              <w:t>life</w:t>
+            </w:r>
+            <w:proofErr w:type="spellEnd"/>
+            <w:r>
+              <w:t xml:space="preserve">, </w:t>
+            </w:r>
+            <w:proofErr w:type="spellStart"/>
+            <w:r>
+              <w:t>has</w:t>
+            </w:r>
+            <w:proofErr w:type="spellEnd"/>
+            <w:r>
+              <w:t xml:space="preserve"> </w:t>
+            </w:r>
+            <w:proofErr w:type="spellStart"/>
+            <w:r>
+              <w:t>been</w:t>
+            </w:r>
+            <w:proofErr w:type="spellEnd"/>
+            <w:r>
+              <w:t xml:space="preserve"> </w:t>
+            </w:r>
+            <w:proofErr w:type="spellStart"/>
+            <w:r>
+              <w:t>for</w:t>
+            </w:r>
+            <w:proofErr w:type="spellEnd"/>
+            <w:r>
+              <w:t xml:space="preserve"> </w:t>
+            </w:r>
+            <w:proofErr w:type="spellStart"/>
+            <w:r>
+              <w:t>not</w:t>
+            </w:r>
+            <w:proofErr w:type="spellEnd"/>
+            <w:r>
+              <w:t xml:space="preserve">, and </w:t>
+            </w:r>
+            <w:proofErr w:type="spellStart"/>
+            <w:r>
+              <w:t>is</w:t>
+            </w:r>
+            <w:proofErr w:type="spellEnd"/>
+            <w:r>
+              <w:t xml:space="preserve"> sellingi t </w:t>
+            </w:r>
+            <w:proofErr w:type="spellStart"/>
+            <w:r>
+              <w:t>to</w:t>
+            </w:r>
+            <w:proofErr w:type="spellEnd"/>
+            <w:r>
+              <w:t xml:space="preserve"> </w:t>
+            </w:r>
+            <w:proofErr w:type="spellStart"/>
+            <w:r>
+              <w:t>enjoy</w:t>
+            </w:r>
+            <w:proofErr w:type="spellEnd"/>
+            <w:r>
+              <w:t xml:space="preserve"> </w:t>
+            </w:r>
+            <w:proofErr w:type="spellStart"/>
+            <w:r>
+              <w:t>what</w:t>
+            </w:r>
+            <w:proofErr w:type="spellEnd"/>
+            <w:r>
+              <w:t xml:space="preserve"> </w:t>
+            </w:r>
+            <w:proofErr w:type="spellStart"/>
+            <w:r>
+              <w:t>little</w:t>
+            </w:r>
+            <w:proofErr w:type="spellEnd"/>
+            <w:r>
+              <w:t xml:space="preserve"> </w:t>
+            </w:r>
+            <w:proofErr w:type="spellStart"/>
+            <w:r>
+              <w:t>he</w:t>
+            </w:r>
+            <w:proofErr w:type="spellEnd"/>
+            <w:r>
+              <w:t xml:space="preserve"> </w:t>
+            </w:r>
+            <w:proofErr w:type="spellStart"/>
+            <w:r>
+              <w:t>can</w:t>
+            </w:r>
+            <w:proofErr w:type="spellEnd"/>
+            <w:r>
+              <w:t xml:space="preserve"> </w:t>
+            </w:r>
+            <w:proofErr w:type="spellStart"/>
+            <w:r>
+              <w:t>get</w:t>
+            </w:r>
+            <w:proofErr w:type="spellEnd"/>
+            <w:r>
+              <w:t xml:space="preserve"> </w:t>
+            </w:r>
+            <w:proofErr w:type="spellStart"/>
+            <w:r>
+              <w:t>for</w:t>
+            </w:r>
+            <w:proofErr w:type="spellEnd"/>
+            <w:r>
+              <w:t xml:space="preserve"> </w:t>
+            </w:r>
+            <w:proofErr w:type="spellStart"/>
+            <w:r>
+              <w:t>it</w:t>
+            </w:r>
+            <w:proofErr w:type="spellEnd"/>
+            <w:r>
+              <w:t xml:space="preserve">. </w:t>
+            </w:r>
+            <w:proofErr w:type="spellStart"/>
+            <w:r>
+              <w:t>What</w:t>
+            </w:r>
+            <w:proofErr w:type="spellEnd"/>
+            <w:r>
+              <w:t xml:space="preserve"> do </w:t>
+            </w:r>
+            <w:proofErr w:type="spellStart"/>
+            <w:r>
+              <w:t>you</w:t>
+            </w:r>
+            <w:proofErr w:type="spellEnd"/>
+            <w:r>
+              <w:t xml:space="preserve"> do?</w:t>
             </w:r>
           </w:p>
         </w:tc>
@@ -851,7 +1529,39 @@
               <w:ind w:left="0"/>
             </w:pPr>
             <w:r>
-              <w:t>&lt;Buy it for X credits&gt;</w:t>
+              <w:t>&lt;</w:t>
+            </w:r>
+            <w:proofErr w:type="spellStart"/>
+            <w:r>
+              <w:t>Buy</w:t>
+            </w:r>
+            <w:proofErr w:type="spellEnd"/>
+            <w:r>
+              <w:t xml:space="preserve"> </w:t>
+            </w:r>
+            <w:proofErr w:type="spellStart"/>
+            <w:r>
+              <w:t>it</w:t>
+            </w:r>
+            <w:proofErr w:type="spellEnd"/>
+            <w:r>
+              <w:t xml:space="preserve"> </w:t>
+            </w:r>
+            <w:proofErr w:type="spellStart"/>
+            <w:r>
+              <w:t>for</w:t>
+            </w:r>
+            <w:proofErr w:type="spellEnd"/>
+            <w:r>
+              <w:t xml:space="preserve"> X </w:t>
+            </w:r>
+            <w:proofErr w:type="spellStart"/>
+            <w:r>
+              <w:t>credits</w:t>
+            </w:r>
+            <w:proofErr w:type="spellEnd"/>
+            <w:r>
+              <w:t>&gt;</w:t>
             </w:r>
           </w:p>
           <w:p>
@@ -860,7 +1570,15 @@
               <w:ind w:left="0"/>
             </w:pPr>
             <w:r>
-              <w:t>&lt;take it&gt;</w:t>
+              <w:t xml:space="preserve">&lt;take </w:t>
+            </w:r>
+            <w:proofErr w:type="spellStart"/>
+            <w:r>
+              <w:t>it</w:t>
+            </w:r>
+            <w:proofErr w:type="spellEnd"/>
+            <w:r>
+              <w:t>&gt;</w:t>
             </w:r>
           </w:p>
           <w:p>
@@ -869,7 +1587,31 @@
               <w:ind w:left="0"/>
             </w:pPr>
             <w:r>
-              <w:t>&lt;say no and continue journey&gt;</w:t>
+              <w:t>&lt;</w:t>
+            </w:r>
+            <w:proofErr w:type="spellStart"/>
+            <w:r>
+              <w:t>say</w:t>
+            </w:r>
+            <w:proofErr w:type="spellEnd"/>
+            <w:r>
+              <w:t xml:space="preserve"> no and </w:t>
+            </w:r>
+            <w:proofErr w:type="spellStart"/>
+            <w:r>
+              <w:t>continue</w:t>
+            </w:r>
+            <w:proofErr w:type="spellEnd"/>
+            <w:r>
+              <w:t xml:space="preserve"> </w:t>
+            </w:r>
+            <w:proofErr w:type="spellStart"/>
+            <w:r>
+              <w:t>journey</w:t>
+            </w:r>
+            <w:proofErr w:type="spellEnd"/>
+            <w:r>
+              <w:t>&gt;</w:t>
             </w:r>
           </w:p>
         </w:tc>
@@ -883,8 +1625,77 @@
           <w:numId w:val="3"/>
         </w:numPr>
       </w:pPr>
-      <w:r>
-        <w:t>Buy it võtab kasutajald crediteid maha, ning kontrolleris teostatakse random operatsioon (more credits, titan, nothing). Lugu lõpetatakse</w:t>
+      <w:proofErr w:type="spellStart"/>
+      <w:r>
+        <w:t>Buy</w:t>
+      </w:r>
+      <w:proofErr w:type="spellEnd"/>
+      <w:r>
+        <w:t xml:space="preserve"> </w:t>
+      </w:r>
+      <w:proofErr w:type="spellStart"/>
+      <w:r>
+        <w:t>it</w:t>
+      </w:r>
+      <w:proofErr w:type="spellEnd"/>
+      <w:r>
+        <w:t xml:space="preserve"> võtab </w:t>
+      </w:r>
+      <w:proofErr w:type="spellStart"/>
+      <w:r>
+        <w:t>kasutajald</w:t>
+      </w:r>
+      <w:proofErr w:type="spellEnd"/>
+      <w:r>
+        <w:t xml:space="preserve"> </w:t>
+      </w:r>
+      <w:proofErr w:type="spellStart"/>
+      <w:r>
+        <w:t>crediteid</w:t>
+      </w:r>
+      <w:proofErr w:type="spellEnd"/>
+      <w:r>
+        <w:t xml:space="preserve"> maha, ning kontrolleris teostatakse </w:t>
+      </w:r>
+      <w:proofErr w:type="spellStart"/>
+      <w:r>
+        <w:t>random</w:t>
+      </w:r>
+      <w:proofErr w:type="spellEnd"/>
+      <w:r>
+        <w:t xml:space="preserve"> operatsioon (</w:t>
+      </w:r>
+      <w:proofErr w:type="spellStart"/>
+      <w:r>
+        <w:t>more</w:t>
+      </w:r>
+      <w:proofErr w:type="spellEnd"/>
+      <w:r>
+        <w:t xml:space="preserve"> </w:t>
+      </w:r>
+      <w:proofErr w:type="spellStart"/>
+      <w:r>
+        <w:t>credits</w:t>
+      </w:r>
+      <w:proofErr w:type="spellEnd"/>
+      <w:r>
+        <w:t xml:space="preserve">, </w:t>
+      </w:r>
+      <w:proofErr w:type="spellStart"/>
+      <w:r>
+        <w:t>titan</w:t>
+      </w:r>
+      <w:proofErr w:type="spellEnd"/>
+      <w:r>
+        <w:t xml:space="preserve">, </w:t>
+      </w:r>
+      <w:proofErr w:type="spellStart"/>
+      <w:r>
+        <w:t>nothing</w:t>
+      </w:r>
+      <w:proofErr w:type="spellEnd"/>
+      <w:r>
+        <w:t>). Lugu lõpetatakse</w:t>
       </w:r>
     </w:p>
     <w:p>
@@ -896,7 +1707,63 @@
         </w:numPr>
       </w:pPr>
       <w:r>
-        <w:t>Take it võtab objekti ära, kuid crediteid ei maksta, ning kontrolleris teostatakse random operatsioon (more credits, titan, nothing). Lugu lõpetatakse</w:t>
+        <w:t xml:space="preserve">Take </w:t>
+      </w:r>
+      <w:proofErr w:type="spellStart"/>
+      <w:r>
+        <w:t>it</w:t>
+      </w:r>
+      <w:proofErr w:type="spellEnd"/>
+      <w:r>
+        <w:t xml:space="preserve"> võtab objekti ära, kuid </w:t>
+      </w:r>
+      <w:proofErr w:type="spellStart"/>
+      <w:r>
+        <w:t>crediteid</w:t>
+      </w:r>
+      <w:proofErr w:type="spellEnd"/>
+      <w:r>
+        <w:t xml:space="preserve"> ei maksta, ning kontrolleris teostatakse </w:t>
+      </w:r>
+      <w:proofErr w:type="spellStart"/>
+      <w:r>
+        <w:t>random</w:t>
+      </w:r>
+      <w:proofErr w:type="spellEnd"/>
+      <w:r>
+        <w:t xml:space="preserve"> operatsioon (</w:t>
+      </w:r>
+      <w:proofErr w:type="spellStart"/>
+      <w:r>
+        <w:t>more</w:t>
+      </w:r>
+      <w:proofErr w:type="spellEnd"/>
+      <w:r>
+        <w:t xml:space="preserve"> </w:t>
+      </w:r>
+      <w:proofErr w:type="spellStart"/>
+      <w:r>
+        <w:t>credits</w:t>
+      </w:r>
+      <w:proofErr w:type="spellEnd"/>
+      <w:r>
+        <w:t xml:space="preserve">, </w:t>
+      </w:r>
+      <w:proofErr w:type="spellStart"/>
+      <w:r>
+        <w:t>titan</w:t>
+      </w:r>
+      <w:proofErr w:type="spellEnd"/>
+      <w:r>
+        <w:t xml:space="preserve">, </w:t>
+      </w:r>
+      <w:proofErr w:type="spellStart"/>
+      <w:r>
+        <w:t>nothing</w:t>
+      </w:r>
+      <w:proofErr w:type="spellEnd"/>
+      <w:r>
+        <w:t>). Lugu lõpetatakse</w:t>
       </w:r>
     </w:p>
     <w:p>

</xml_diff>